<commit_message>
add Freshippo system and 5 features
</commit_message>
<xml_diff>
--- a/Comparison table with similar systems.docx
+++ b/Comparison table with similar systems.docx
@@ -1,31 +1,32 @@
 
 <file path=word/document.xml><?xml version="1.0" encoding="utf-8"?>
-<w:document xmlns:wpc="http://schemas.microsoft.com/office/word/2010/wordprocessingCanvas" xmlns:cx="http://schemas.microsoft.com/office/drawing/2014/chartex" xmlns:cx1="http://schemas.microsoft.com/office/drawing/2015/9/8/chartex" xmlns:cx2="http://schemas.microsoft.com/office/drawing/2015/10/21/chartex" xmlns:cx3="http://schemas.microsoft.com/office/drawing/2016/5/9/chartex" xmlns:cx4="http://schemas.microsoft.com/office/drawing/2016/5/10/chartex" xmlns:cx5="http://schemas.microsoft.com/office/drawing/2016/5/11/chartex" xmlns:cx6="http://schemas.microsoft.com/office/drawing/2016/5/12/chartex" xmlns:cx7="http://schemas.microsoft.com/office/drawing/2016/5/13/chartex" xmlns:cx8="http://schemas.microsoft.com/office/drawing/2016/5/14/chartex" xmlns:mc="http://schemas.openxmlformats.org/markup-compatibility/2006" xmlns:aink="http://schemas.microsoft.com/office/drawing/2016/ink" xmlns:am3d="http://schemas.microsoft.com/office/drawing/2017/model3d" xmlns:o="urn:schemas-microsoft-com:office:office" xmlns:oel="http://schemas.microsoft.com/office/2019/extlst" xmlns:r="http://schemas.openxmlformats.org/officeDocument/2006/relationships" xmlns:m="http://schemas.openxmlformats.org/officeDocument/2006/math" xmlns:v="urn:schemas-microsoft-com:vml" xmlns:wp14="http://schemas.microsoft.com/office/word/2010/wordprocessingDrawing" xmlns:wp="http://schemas.openxmlformats.org/drawingml/2006/wordprocessingDrawing" xmlns:w10="urn:schemas-microsoft-com:office:word" xmlns:w="http://schemas.openxmlformats.org/wordprocessingml/2006/main" xmlns:w14="http://schemas.microsoft.com/office/word/2010/wordml" xmlns:w15="http://schemas.microsoft.com/office/word/2012/wordml" xmlns:w16cex="http://schemas.microsoft.com/office/word/2018/wordml/cex" xmlns:w16cid="http://schemas.microsoft.com/office/word/2016/wordml/cid" xmlns:w16="http://schemas.microsoft.com/office/word/2018/wordml" xmlns:w16sdtdh="http://schemas.microsoft.com/office/word/2020/wordml/sdtdatahash" xmlns:w16se="http://schemas.microsoft.com/office/word/2015/wordml/symex" xmlns:wpg="http://schemas.microsoft.com/office/word/2010/wordprocessingGroup" xmlns:wpi="http://schemas.microsoft.com/office/word/2010/wordprocessingInk" xmlns:wne="http://schemas.microsoft.com/office/word/2006/wordml" xmlns:wps="http://schemas.microsoft.com/office/word/2010/wordprocessingShape" mc:Ignorable="w14 w15 w16se w16cid w16 w16cex w16sdtdh wp14">
+<w:document xmlns:wpc="http://schemas.microsoft.com/office/word/2010/wordprocessingCanvas" xmlns:cx="http://schemas.microsoft.com/office/drawing/2014/chartex" xmlns:mc="http://schemas.openxmlformats.org/markup-compatibility/2006" xmlns:o="urn:schemas-microsoft-com:office:office" xmlns:r="http://schemas.openxmlformats.org/officeDocument/2006/relationships" xmlns:m="http://schemas.openxmlformats.org/officeDocument/2006/math" xmlns:v="urn:schemas-microsoft-com:vml" xmlns:wp14="http://schemas.microsoft.com/office/word/2010/wordprocessingDrawing" xmlns:wp="http://schemas.openxmlformats.org/drawingml/2006/wordprocessingDrawing" xmlns:w10="urn:schemas-microsoft-com:office:word" xmlns:w="http://schemas.openxmlformats.org/wordprocessingml/2006/main" xmlns:w14="http://schemas.microsoft.com/office/word/2010/wordml" xmlns:w15="http://schemas.microsoft.com/office/word/2012/wordml" xmlns:w16se="http://schemas.microsoft.com/office/word/2015/wordml/symex" xmlns:wpg="http://schemas.microsoft.com/office/word/2010/wordprocessingGroup" xmlns:wpi="http://schemas.microsoft.com/office/word/2010/wordprocessingInk" xmlns:wne="http://schemas.microsoft.com/office/word/2006/wordml" xmlns:wps="http://schemas.microsoft.com/office/word/2010/wordprocessingShape" mc:Ignorable="w14 w15 w16se wp14">
   <w:body>
     <w:tbl>
       <w:tblPr>
         <w:tblStyle w:val="GridTable5Dark-Accent3"/>
-        <w:tblW w:w="9983" w:type="dxa"/>
+        <w:tblW w:w="10040" w:type="dxa"/>
+        <w:tblInd w:w="-113" w:type="dxa"/>
         <w:tblLook w:val="04A0" w:firstRow="1" w:lastRow="0" w:firstColumn="1" w:lastColumn="0" w:noHBand="0" w:noVBand="1"/>
       </w:tblPr>
       <w:tblGrid>
-        <w:gridCol w:w="3415"/>
-        <w:gridCol w:w="1094"/>
-        <w:gridCol w:w="1150"/>
-        <w:gridCol w:w="298"/>
-        <w:gridCol w:w="1257"/>
+        <w:gridCol w:w="2110"/>
+        <w:gridCol w:w="1132"/>
+        <w:gridCol w:w="1509"/>
+        <w:gridCol w:w="1014"/>
         <w:gridCol w:w="1230"/>
-        <w:gridCol w:w="1539"/>
+        <w:gridCol w:w="1536"/>
+        <w:gridCol w:w="1509"/>
       </w:tblGrid>
       <w:tr>
         <w:trPr>
           <w:cnfStyle w:val="100000000000" w:firstRow="1" w:lastRow="0" w:firstColumn="0" w:lastColumn="0" w:oddVBand="0" w:evenVBand="0" w:oddHBand="0" w:evenHBand="0" w:firstRowFirstColumn="0" w:firstRowLastColumn="0" w:lastRowFirstColumn="0" w:lastRowLastColumn="0"/>
-          <w:trHeight w:val="1225"/>
+          <w:trHeight w:val="841"/>
         </w:trPr>
         <w:tc>
           <w:tcPr>
             <w:cnfStyle w:val="001000000000" w:firstRow="0" w:lastRow="0" w:firstColumn="1" w:lastColumn="0" w:oddVBand="0" w:evenVBand="0" w:oddHBand="0" w:evenHBand="0" w:firstRowFirstColumn="0" w:firstRowLastColumn="0" w:lastRowFirstColumn="0" w:lastRowLastColumn="0"/>
-            <w:tcW w:w="3415" w:type="dxa"/>
+            <w:tcW w:w="2106" w:type="dxa"/>
             <w:hideMark/>
           </w:tcPr>
           <w:p>
@@ -57,7 +58,7 @@
         </w:tc>
         <w:tc>
           <w:tcPr>
-            <w:tcW w:w="1094" w:type="dxa"/>
+            <w:tcW w:w="1328" w:type="dxa"/>
             <w:hideMark/>
           </w:tcPr>
           <w:p>
@@ -82,7 +83,7 @@
         </w:tc>
         <w:tc>
           <w:tcPr>
-            <w:tcW w:w="1150" w:type="dxa"/>
+            <w:tcW w:w="1470" w:type="dxa"/>
             <w:hideMark/>
           </w:tcPr>
           <w:p>
@@ -107,8 +108,7 @@
         </w:tc>
         <w:tc>
           <w:tcPr>
-            <w:tcW w:w="1555" w:type="dxa"/>
-            <w:gridSpan w:val="2"/>
+            <w:tcW w:w="1179" w:type="dxa"/>
             <w:hideMark/>
           </w:tcPr>
           <w:p>
@@ -133,7 +133,7 @@
         </w:tc>
         <w:tc>
           <w:tcPr>
-            <w:tcW w:w="1230" w:type="dxa"/>
+            <w:tcW w:w="1198" w:type="dxa"/>
             <w:hideMark/>
           </w:tcPr>
           <w:p>
@@ -158,7 +158,7 @@
         </w:tc>
         <w:tc>
           <w:tcPr>
-            <w:tcW w:w="1539" w:type="dxa"/>
+            <w:tcW w:w="1496" w:type="dxa"/>
             <w:hideMark/>
           </w:tcPr>
           <w:p>
@@ -178,6 +178,30 @@
                 <w:szCs w:val="24"/>
               </w:rPr>
               <w:t>Skip Checkout</w:t>
+            </w:r>
+          </w:p>
+        </w:tc>
+        <w:tc>
+          <w:tcPr>
+            <w:tcW w:w="1263" w:type="dxa"/>
+          </w:tcPr>
+          <w:p>
+            <w:pPr>
+              <w:jc w:val="center"/>
+              <w:cnfStyle w:val="100000000000" w:firstRow="1" w:lastRow="0" w:firstColumn="0" w:lastColumn="0" w:oddVBand="0" w:evenVBand="0" w:oddHBand="0" w:evenHBand="0" w:firstRowFirstColumn="0" w:firstRowLastColumn="0" w:lastRowFirstColumn="0" w:lastRowLastColumn="0"/>
+              <w:rPr>
+                <w:rFonts w:ascii="Times New Roman" w:eastAsia="Times New Roman" w:hAnsi="Times New Roman" w:cs="Times New Roman"/>
+                <w:sz w:val="24"/>
+                <w:szCs w:val="24"/>
+              </w:rPr>
+            </w:pPr>
+            <w:r>
+              <w:rPr>
+                <w:rFonts w:ascii="Times New Roman" w:eastAsia="Times New Roman" w:hAnsi="Times New Roman" w:cs="Times New Roman"/>
+                <w:sz w:val="24"/>
+                <w:szCs w:val="24"/>
+              </w:rPr>
+              <w:t>Freshippo</w:t>
             </w:r>
           </w:p>
         </w:tc>
@@ -185,12 +209,12 @@
       <w:tr>
         <w:trPr>
           <w:cnfStyle w:val="000000100000" w:firstRow="0" w:lastRow="0" w:firstColumn="0" w:lastColumn="0" w:oddVBand="0" w:evenVBand="0" w:oddHBand="1" w:evenHBand="0" w:firstRowFirstColumn="0" w:firstRowLastColumn="0" w:lastRowFirstColumn="0" w:lastRowLastColumn="0"/>
-          <w:trHeight w:val="620"/>
+          <w:trHeight w:val="637"/>
         </w:trPr>
         <w:tc>
           <w:tcPr>
             <w:cnfStyle w:val="001000000000" w:firstRow="0" w:lastRow="0" w:firstColumn="1" w:lastColumn="0" w:oddVBand="0" w:evenVBand="0" w:oddHBand="0" w:evenHBand="0" w:firstRowFirstColumn="0" w:firstRowLastColumn="0" w:lastRowFirstColumn="0" w:lastRowLastColumn="0"/>
-            <w:tcW w:w="3415" w:type="dxa"/>
+            <w:tcW w:w="2106" w:type="dxa"/>
             <w:hideMark/>
           </w:tcPr>
           <w:p>
@@ -213,7 +237,79 @@
         </w:tc>
         <w:tc>
           <w:tcPr>
-            <w:tcW w:w="1094" w:type="dxa"/>
+            <w:tcW w:w="1328" w:type="dxa"/>
+            <w:hideMark/>
+          </w:tcPr>
+          <w:p>
+            <w:pPr>
+              <w:cnfStyle w:val="000000100000" w:firstRow="0" w:lastRow="0" w:firstColumn="0" w:lastColumn="0" w:oddVBand="0" w:evenVBand="0" w:oddHBand="1" w:evenHBand="0" w:firstRowFirstColumn="0" w:firstRowLastColumn="0" w:lastRowFirstColumn="0" w:lastRowLastColumn="0"/>
+              <w:rPr>
+                <w:rFonts w:ascii="Times New Roman" w:eastAsia="Times New Roman" w:hAnsi="Times New Roman" w:cs="Times New Roman"/>
+                <w:sz w:val="24"/>
+                <w:szCs w:val="24"/>
+              </w:rPr>
+            </w:pPr>
+            <w:r>
+              <w:rPr>
+                <w:rFonts w:ascii="Times New Roman" w:eastAsia="Times New Roman" w:hAnsi="Times New Roman" w:cs="Times New Roman"/>
+                <w:sz w:val="24"/>
+                <w:szCs w:val="24"/>
+              </w:rPr>
+              <w:t>Yes</w:t>
+            </w:r>
+          </w:p>
+        </w:tc>
+        <w:tc>
+          <w:tcPr>
+            <w:tcW w:w="1470" w:type="dxa"/>
+            <w:hideMark/>
+          </w:tcPr>
+          <w:p>
+            <w:pPr>
+              <w:cnfStyle w:val="000000100000" w:firstRow="0" w:lastRow="0" w:firstColumn="0" w:lastColumn="0" w:oddVBand="0" w:evenVBand="0" w:oddHBand="1" w:evenHBand="0" w:firstRowFirstColumn="0" w:firstRowLastColumn="0" w:lastRowFirstColumn="0" w:lastRowLastColumn="0"/>
+              <w:rPr>
+                <w:rFonts w:ascii="Times New Roman" w:eastAsia="Times New Roman" w:hAnsi="Times New Roman" w:cs="Times New Roman"/>
+                <w:sz w:val="24"/>
+                <w:szCs w:val="24"/>
+              </w:rPr>
+            </w:pPr>
+            <w:r>
+              <w:rPr>
+                <w:rFonts w:ascii="Times New Roman" w:eastAsia="Times New Roman" w:hAnsi="Times New Roman" w:cs="Times New Roman"/>
+                <w:sz w:val="24"/>
+                <w:szCs w:val="24"/>
+              </w:rPr>
+              <w:t>Yes</w:t>
+            </w:r>
+          </w:p>
+        </w:tc>
+        <w:tc>
+          <w:tcPr>
+            <w:tcW w:w="1179" w:type="dxa"/>
+            <w:hideMark/>
+          </w:tcPr>
+          <w:p>
+            <w:pPr>
+              <w:cnfStyle w:val="000000100000" w:firstRow="0" w:lastRow="0" w:firstColumn="0" w:lastColumn="0" w:oddVBand="0" w:evenVBand="0" w:oddHBand="1" w:evenHBand="0" w:firstRowFirstColumn="0" w:firstRowLastColumn="0" w:lastRowFirstColumn="0" w:lastRowLastColumn="0"/>
+              <w:rPr>
+                <w:rFonts w:ascii="Times New Roman" w:eastAsia="Times New Roman" w:hAnsi="Times New Roman" w:cs="Times New Roman"/>
+                <w:sz w:val="24"/>
+                <w:szCs w:val="24"/>
+              </w:rPr>
+            </w:pPr>
+            <w:r>
+              <w:rPr>
+                <w:rFonts w:ascii="Times New Roman" w:eastAsia="Times New Roman" w:hAnsi="Times New Roman" w:cs="Times New Roman"/>
+                <w:sz w:val="24"/>
+                <w:szCs w:val="24"/>
+              </w:rPr>
+              <w:t>Yes</w:t>
+            </w:r>
+          </w:p>
+        </w:tc>
+        <w:tc>
+          <w:tcPr>
+            <w:tcW w:w="1198" w:type="dxa"/>
             <w:hideMark/>
           </w:tcPr>
           <w:p>
@@ -237,81 +333,31 @@
         </w:tc>
         <w:tc>
           <w:tcPr>
-            <w:tcW w:w="1448" w:type="dxa"/>
-            <w:gridSpan w:val="2"/>
-            <w:hideMark/>
-          </w:tcPr>
-          <w:p>
-            <w:pPr>
-              <w:cnfStyle w:val="000000100000" w:firstRow="0" w:lastRow="0" w:firstColumn="0" w:lastColumn="0" w:oddVBand="0" w:evenVBand="0" w:oddHBand="1" w:evenHBand="0" w:firstRowFirstColumn="0" w:firstRowLastColumn="0" w:lastRowFirstColumn="0" w:lastRowLastColumn="0"/>
-              <w:rPr>
-                <w:rFonts w:ascii="Times New Roman" w:eastAsia="Times New Roman" w:hAnsi="Times New Roman" w:cs="Times New Roman"/>
-                <w:sz w:val="24"/>
-                <w:szCs w:val="24"/>
-              </w:rPr>
-            </w:pPr>
-            <w:r>
-              <w:rPr>
-                <w:rFonts w:ascii="Times New Roman" w:eastAsia="Times New Roman" w:hAnsi="Times New Roman" w:cs="Times New Roman"/>
-                <w:sz w:val="24"/>
-                <w:szCs w:val="24"/>
-              </w:rPr>
-              <w:t>Yes</w:t>
-            </w:r>
-          </w:p>
-        </w:tc>
-        <w:tc>
-          <w:tcPr>
-            <w:tcW w:w="1257" w:type="dxa"/>
-            <w:hideMark/>
-          </w:tcPr>
-          <w:p>
-            <w:pPr>
-              <w:cnfStyle w:val="000000100000" w:firstRow="0" w:lastRow="0" w:firstColumn="0" w:lastColumn="0" w:oddVBand="0" w:evenVBand="0" w:oddHBand="1" w:evenHBand="0" w:firstRowFirstColumn="0" w:firstRowLastColumn="0" w:lastRowFirstColumn="0" w:lastRowLastColumn="0"/>
-              <w:rPr>
-                <w:rFonts w:ascii="Times New Roman" w:eastAsia="Times New Roman" w:hAnsi="Times New Roman" w:cs="Times New Roman"/>
-                <w:sz w:val="24"/>
-                <w:szCs w:val="24"/>
-              </w:rPr>
-            </w:pPr>
-            <w:r>
-              <w:rPr>
-                <w:rFonts w:ascii="Times New Roman" w:eastAsia="Times New Roman" w:hAnsi="Times New Roman" w:cs="Times New Roman"/>
-                <w:sz w:val="24"/>
-                <w:szCs w:val="24"/>
-              </w:rPr>
-              <w:t>Yes</w:t>
-            </w:r>
-          </w:p>
-        </w:tc>
-        <w:tc>
-          <w:tcPr>
-            <w:tcW w:w="1230" w:type="dxa"/>
-            <w:hideMark/>
-          </w:tcPr>
-          <w:p>
-            <w:pPr>
-              <w:cnfStyle w:val="000000100000" w:firstRow="0" w:lastRow="0" w:firstColumn="0" w:lastColumn="0" w:oddVBand="0" w:evenVBand="0" w:oddHBand="1" w:evenHBand="0" w:firstRowFirstColumn="0" w:firstRowLastColumn="0" w:lastRowFirstColumn="0" w:lastRowLastColumn="0"/>
-              <w:rPr>
-                <w:rFonts w:ascii="Times New Roman" w:eastAsia="Times New Roman" w:hAnsi="Times New Roman" w:cs="Times New Roman"/>
-                <w:sz w:val="24"/>
-                <w:szCs w:val="24"/>
-              </w:rPr>
-            </w:pPr>
-            <w:r>
-              <w:rPr>
-                <w:rFonts w:ascii="Times New Roman" w:eastAsia="Times New Roman" w:hAnsi="Times New Roman" w:cs="Times New Roman"/>
-                <w:sz w:val="24"/>
-                <w:szCs w:val="24"/>
-              </w:rPr>
-              <w:t>No</w:t>
-            </w:r>
-          </w:p>
-        </w:tc>
-        <w:tc>
-          <w:tcPr>
-            <w:tcW w:w="1539" w:type="dxa"/>
-            <w:hideMark/>
+            <w:tcW w:w="1496" w:type="dxa"/>
+            <w:hideMark/>
+          </w:tcPr>
+          <w:p>
+            <w:pPr>
+              <w:cnfStyle w:val="000000100000" w:firstRow="0" w:lastRow="0" w:firstColumn="0" w:lastColumn="0" w:oddVBand="0" w:evenVBand="0" w:oddHBand="1" w:evenHBand="0" w:firstRowFirstColumn="0" w:firstRowLastColumn="0" w:lastRowFirstColumn="0" w:lastRowLastColumn="0"/>
+              <w:rPr>
+                <w:rFonts w:ascii="Times New Roman" w:eastAsia="Times New Roman" w:hAnsi="Times New Roman" w:cs="Times New Roman"/>
+                <w:sz w:val="24"/>
+                <w:szCs w:val="24"/>
+              </w:rPr>
+            </w:pPr>
+            <w:r>
+              <w:rPr>
+                <w:rFonts w:ascii="Times New Roman" w:eastAsia="Times New Roman" w:hAnsi="Times New Roman" w:cs="Times New Roman"/>
+                <w:sz w:val="24"/>
+                <w:szCs w:val="24"/>
+              </w:rPr>
+              <w:t>Yes</w:t>
+            </w:r>
+          </w:p>
+        </w:tc>
+        <w:tc>
+          <w:tcPr>
+            <w:tcW w:w="1263" w:type="dxa"/>
           </w:tcPr>
           <w:p>
             <w:pPr>
@@ -335,12 +381,12 @@
       </w:tr>
       <w:tr>
         <w:trPr>
-          <w:trHeight w:val="603"/>
+          <w:trHeight w:val="619"/>
         </w:trPr>
         <w:tc>
           <w:tcPr>
             <w:cnfStyle w:val="001000000000" w:firstRow="0" w:lastRow="0" w:firstColumn="1" w:lastColumn="0" w:oddVBand="0" w:evenVBand="0" w:oddHBand="0" w:evenHBand="0" w:firstRowFirstColumn="0" w:firstRowLastColumn="0" w:lastRowFirstColumn="0" w:lastRowLastColumn="0"/>
-            <w:tcW w:w="3415" w:type="dxa"/>
+            <w:tcW w:w="2106" w:type="dxa"/>
             <w:hideMark/>
           </w:tcPr>
           <w:p>
@@ -363,7 +409,7 @@
         </w:tc>
         <w:tc>
           <w:tcPr>
-            <w:tcW w:w="1094" w:type="dxa"/>
+            <w:tcW w:w="1328" w:type="dxa"/>
             <w:hideMark/>
           </w:tcPr>
           <w:p>
@@ -387,56 +433,55 @@
         </w:tc>
         <w:tc>
           <w:tcPr>
-            <w:tcW w:w="1448" w:type="dxa"/>
-            <w:gridSpan w:val="2"/>
-            <w:hideMark/>
-          </w:tcPr>
-          <w:p>
-            <w:pPr>
-              <w:cnfStyle w:val="000000000000" w:firstRow="0" w:lastRow="0" w:firstColumn="0" w:lastColumn="0" w:oddVBand="0" w:evenVBand="0" w:oddHBand="0" w:evenHBand="0" w:firstRowFirstColumn="0" w:firstRowLastColumn="0" w:lastRowFirstColumn="0" w:lastRowLastColumn="0"/>
-              <w:rPr>
-                <w:rFonts w:ascii="Times New Roman" w:eastAsia="Times New Roman" w:hAnsi="Times New Roman" w:cs="Times New Roman"/>
-                <w:sz w:val="24"/>
-                <w:szCs w:val="24"/>
-              </w:rPr>
-            </w:pPr>
-            <w:r>
-              <w:rPr>
-                <w:rFonts w:ascii="Times New Roman" w:eastAsia="Times New Roman" w:hAnsi="Times New Roman" w:cs="Times New Roman"/>
-                <w:sz w:val="24"/>
-                <w:szCs w:val="24"/>
-              </w:rPr>
-              <w:t>Yes</w:t>
-            </w:r>
-          </w:p>
-        </w:tc>
-        <w:tc>
-          <w:tcPr>
-            <w:tcW w:w="1257" w:type="dxa"/>
-            <w:hideMark/>
-          </w:tcPr>
-          <w:p>
-            <w:pPr>
-              <w:cnfStyle w:val="000000000000" w:firstRow="0" w:lastRow="0" w:firstColumn="0" w:lastColumn="0" w:oddVBand="0" w:evenVBand="0" w:oddHBand="0" w:evenHBand="0" w:firstRowFirstColumn="0" w:firstRowLastColumn="0" w:lastRowFirstColumn="0" w:lastRowLastColumn="0"/>
-              <w:rPr>
-                <w:rFonts w:ascii="Times New Roman" w:eastAsia="Times New Roman" w:hAnsi="Times New Roman" w:cs="Times New Roman"/>
-                <w:sz w:val="24"/>
-                <w:szCs w:val="24"/>
-              </w:rPr>
-            </w:pPr>
-            <w:r>
-              <w:rPr>
-                <w:rFonts w:ascii="Times New Roman" w:eastAsia="Times New Roman" w:hAnsi="Times New Roman" w:cs="Times New Roman"/>
-                <w:sz w:val="24"/>
-                <w:szCs w:val="24"/>
-              </w:rPr>
-              <w:t>Yes</w:t>
-            </w:r>
-          </w:p>
-        </w:tc>
-        <w:tc>
-          <w:tcPr>
-            <w:tcW w:w="1230" w:type="dxa"/>
+            <w:tcW w:w="1470" w:type="dxa"/>
+            <w:hideMark/>
+          </w:tcPr>
+          <w:p>
+            <w:pPr>
+              <w:cnfStyle w:val="000000000000" w:firstRow="0" w:lastRow="0" w:firstColumn="0" w:lastColumn="0" w:oddVBand="0" w:evenVBand="0" w:oddHBand="0" w:evenHBand="0" w:firstRowFirstColumn="0" w:firstRowLastColumn="0" w:lastRowFirstColumn="0" w:lastRowLastColumn="0"/>
+              <w:rPr>
+                <w:rFonts w:ascii="Times New Roman" w:eastAsia="Times New Roman" w:hAnsi="Times New Roman" w:cs="Times New Roman"/>
+                <w:sz w:val="24"/>
+                <w:szCs w:val="24"/>
+              </w:rPr>
+            </w:pPr>
+            <w:r>
+              <w:rPr>
+                <w:rFonts w:ascii="Times New Roman" w:eastAsia="Times New Roman" w:hAnsi="Times New Roman" w:cs="Times New Roman"/>
+                <w:sz w:val="24"/>
+                <w:szCs w:val="24"/>
+              </w:rPr>
+              <w:t>Yes</w:t>
+            </w:r>
+          </w:p>
+        </w:tc>
+        <w:tc>
+          <w:tcPr>
+            <w:tcW w:w="1179" w:type="dxa"/>
+            <w:hideMark/>
+          </w:tcPr>
+          <w:p>
+            <w:pPr>
+              <w:cnfStyle w:val="000000000000" w:firstRow="0" w:lastRow="0" w:firstColumn="0" w:lastColumn="0" w:oddVBand="0" w:evenVBand="0" w:oddHBand="0" w:evenHBand="0" w:firstRowFirstColumn="0" w:firstRowLastColumn="0" w:lastRowFirstColumn="0" w:lastRowLastColumn="0"/>
+              <w:rPr>
+                <w:rFonts w:ascii="Times New Roman" w:eastAsia="Times New Roman" w:hAnsi="Times New Roman" w:cs="Times New Roman"/>
+                <w:sz w:val="24"/>
+                <w:szCs w:val="24"/>
+              </w:rPr>
+            </w:pPr>
+            <w:r>
+              <w:rPr>
+                <w:rFonts w:ascii="Times New Roman" w:eastAsia="Times New Roman" w:hAnsi="Times New Roman" w:cs="Times New Roman"/>
+                <w:sz w:val="24"/>
+                <w:szCs w:val="24"/>
+              </w:rPr>
+              <w:t>Yes</w:t>
+            </w:r>
+          </w:p>
+        </w:tc>
+        <w:tc>
+          <w:tcPr>
+            <w:tcW w:w="1198" w:type="dxa"/>
             <w:hideMark/>
           </w:tcPr>
           <w:p>
@@ -460,8 +505,31 @@
         </w:tc>
         <w:tc>
           <w:tcPr>
-            <w:tcW w:w="1539" w:type="dxa"/>
-            <w:hideMark/>
+            <w:tcW w:w="1496" w:type="dxa"/>
+            <w:hideMark/>
+          </w:tcPr>
+          <w:p>
+            <w:pPr>
+              <w:cnfStyle w:val="000000000000" w:firstRow="0" w:lastRow="0" w:firstColumn="0" w:lastColumn="0" w:oddVBand="0" w:evenVBand="0" w:oddHBand="0" w:evenHBand="0" w:firstRowFirstColumn="0" w:firstRowLastColumn="0" w:lastRowFirstColumn="0" w:lastRowLastColumn="0"/>
+              <w:rPr>
+                <w:rFonts w:ascii="Times New Roman" w:eastAsia="Times New Roman" w:hAnsi="Times New Roman" w:cs="Times New Roman"/>
+                <w:sz w:val="24"/>
+                <w:szCs w:val="24"/>
+              </w:rPr>
+            </w:pPr>
+            <w:r>
+              <w:rPr>
+                <w:rFonts w:ascii="Times New Roman" w:eastAsia="Times New Roman" w:hAnsi="Times New Roman" w:cs="Times New Roman"/>
+                <w:sz w:val="24"/>
+                <w:szCs w:val="24"/>
+              </w:rPr>
+              <w:t>Yes</w:t>
+            </w:r>
+          </w:p>
+        </w:tc>
+        <w:tc>
+          <w:tcPr>
+            <w:tcW w:w="1263" w:type="dxa"/>
           </w:tcPr>
           <w:p>
             <w:pPr>
@@ -486,12 +554,12 @@
       <w:tr>
         <w:trPr>
           <w:cnfStyle w:val="000000100000" w:firstRow="0" w:lastRow="0" w:firstColumn="0" w:lastColumn="0" w:oddVBand="0" w:evenVBand="0" w:oddHBand="1" w:evenHBand="0" w:firstRowFirstColumn="0" w:firstRowLastColumn="0" w:lastRowFirstColumn="0" w:lastRowLastColumn="0"/>
-          <w:trHeight w:val="620"/>
+          <w:trHeight w:val="637"/>
         </w:trPr>
         <w:tc>
           <w:tcPr>
             <w:cnfStyle w:val="001000000000" w:firstRow="0" w:lastRow="0" w:firstColumn="1" w:lastColumn="0" w:oddVBand="0" w:evenVBand="0" w:oddHBand="0" w:evenHBand="0" w:firstRowFirstColumn="0" w:firstRowLastColumn="0" w:lastRowFirstColumn="0" w:lastRowLastColumn="0"/>
-            <w:tcW w:w="3415" w:type="dxa"/>
+            <w:tcW w:w="2106" w:type="dxa"/>
             <w:hideMark/>
           </w:tcPr>
           <w:p>
@@ -514,7 +582,79 @@
         </w:tc>
         <w:tc>
           <w:tcPr>
-            <w:tcW w:w="1094" w:type="dxa"/>
+            <w:tcW w:w="1328" w:type="dxa"/>
+            <w:hideMark/>
+          </w:tcPr>
+          <w:p>
+            <w:pPr>
+              <w:cnfStyle w:val="000000100000" w:firstRow="0" w:lastRow="0" w:firstColumn="0" w:lastColumn="0" w:oddVBand="0" w:evenVBand="0" w:oddHBand="1" w:evenHBand="0" w:firstRowFirstColumn="0" w:firstRowLastColumn="0" w:lastRowFirstColumn="0" w:lastRowLastColumn="0"/>
+              <w:rPr>
+                <w:rFonts w:ascii="Times New Roman" w:eastAsia="Times New Roman" w:hAnsi="Times New Roman" w:cs="Times New Roman"/>
+                <w:sz w:val="24"/>
+                <w:szCs w:val="24"/>
+              </w:rPr>
+            </w:pPr>
+            <w:r>
+              <w:rPr>
+                <w:rFonts w:ascii="Times New Roman" w:eastAsia="Times New Roman" w:hAnsi="Times New Roman" w:cs="Times New Roman"/>
+                <w:sz w:val="24"/>
+                <w:szCs w:val="24"/>
+              </w:rPr>
+              <w:t>Yes</w:t>
+            </w:r>
+          </w:p>
+        </w:tc>
+        <w:tc>
+          <w:tcPr>
+            <w:tcW w:w="1470" w:type="dxa"/>
+            <w:hideMark/>
+          </w:tcPr>
+          <w:p>
+            <w:pPr>
+              <w:cnfStyle w:val="000000100000" w:firstRow="0" w:lastRow="0" w:firstColumn="0" w:lastColumn="0" w:oddVBand="0" w:evenVBand="0" w:oddHBand="1" w:evenHBand="0" w:firstRowFirstColumn="0" w:firstRowLastColumn="0" w:lastRowFirstColumn="0" w:lastRowLastColumn="0"/>
+              <w:rPr>
+                <w:rFonts w:ascii="Times New Roman" w:eastAsia="Times New Roman" w:hAnsi="Times New Roman" w:cs="Times New Roman"/>
+                <w:sz w:val="24"/>
+                <w:szCs w:val="24"/>
+              </w:rPr>
+            </w:pPr>
+            <w:r>
+              <w:rPr>
+                <w:rFonts w:ascii="Times New Roman" w:eastAsia="Times New Roman" w:hAnsi="Times New Roman" w:cs="Times New Roman"/>
+                <w:sz w:val="24"/>
+                <w:szCs w:val="24"/>
+              </w:rPr>
+              <w:t>Yes</w:t>
+            </w:r>
+          </w:p>
+        </w:tc>
+        <w:tc>
+          <w:tcPr>
+            <w:tcW w:w="1179" w:type="dxa"/>
+            <w:hideMark/>
+          </w:tcPr>
+          <w:p>
+            <w:pPr>
+              <w:cnfStyle w:val="000000100000" w:firstRow="0" w:lastRow="0" w:firstColumn="0" w:lastColumn="0" w:oddVBand="0" w:evenVBand="0" w:oddHBand="1" w:evenHBand="0" w:firstRowFirstColumn="0" w:firstRowLastColumn="0" w:lastRowFirstColumn="0" w:lastRowLastColumn="0"/>
+              <w:rPr>
+                <w:rFonts w:ascii="Times New Roman" w:eastAsia="Times New Roman" w:hAnsi="Times New Roman" w:cs="Times New Roman"/>
+                <w:sz w:val="24"/>
+                <w:szCs w:val="24"/>
+              </w:rPr>
+            </w:pPr>
+            <w:r>
+              <w:rPr>
+                <w:rFonts w:ascii="Times New Roman" w:eastAsia="Times New Roman" w:hAnsi="Times New Roman" w:cs="Times New Roman"/>
+                <w:sz w:val="24"/>
+                <w:szCs w:val="24"/>
+              </w:rPr>
+              <w:t>Yes</w:t>
+            </w:r>
+          </w:p>
+        </w:tc>
+        <w:tc>
+          <w:tcPr>
+            <w:tcW w:w="1198" w:type="dxa"/>
             <w:hideMark/>
           </w:tcPr>
           <w:p>
@@ -538,81 +678,31 @@
         </w:tc>
         <w:tc>
           <w:tcPr>
-            <w:tcW w:w="1448" w:type="dxa"/>
-            <w:gridSpan w:val="2"/>
-            <w:hideMark/>
-          </w:tcPr>
-          <w:p>
-            <w:pPr>
-              <w:cnfStyle w:val="000000100000" w:firstRow="0" w:lastRow="0" w:firstColumn="0" w:lastColumn="0" w:oddVBand="0" w:evenVBand="0" w:oddHBand="1" w:evenHBand="0" w:firstRowFirstColumn="0" w:firstRowLastColumn="0" w:lastRowFirstColumn="0" w:lastRowLastColumn="0"/>
-              <w:rPr>
-                <w:rFonts w:ascii="Times New Roman" w:eastAsia="Times New Roman" w:hAnsi="Times New Roman" w:cs="Times New Roman"/>
-                <w:sz w:val="24"/>
-                <w:szCs w:val="24"/>
-              </w:rPr>
-            </w:pPr>
-            <w:r>
-              <w:rPr>
-                <w:rFonts w:ascii="Times New Roman" w:eastAsia="Times New Roman" w:hAnsi="Times New Roman" w:cs="Times New Roman"/>
-                <w:sz w:val="24"/>
-                <w:szCs w:val="24"/>
-              </w:rPr>
-              <w:t>Yes</w:t>
-            </w:r>
-          </w:p>
-        </w:tc>
-        <w:tc>
-          <w:tcPr>
-            <w:tcW w:w="1257" w:type="dxa"/>
-            <w:hideMark/>
-          </w:tcPr>
-          <w:p>
-            <w:pPr>
-              <w:cnfStyle w:val="000000100000" w:firstRow="0" w:lastRow="0" w:firstColumn="0" w:lastColumn="0" w:oddVBand="0" w:evenVBand="0" w:oddHBand="1" w:evenHBand="0" w:firstRowFirstColumn="0" w:firstRowLastColumn="0" w:lastRowFirstColumn="0" w:lastRowLastColumn="0"/>
-              <w:rPr>
-                <w:rFonts w:ascii="Times New Roman" w:eastAsia="Times New Roman" w:hAnsi="Times New Roman" w:cs="Times New Roman"/>
-                <w:sz w:val="24"/>
-                <w:szCs w:val="24"/>
-              </w:rPr>
-            </w:pPr>
-            <w:r>
-              <w:rPr>
-                <w:rFonts w:ascii="Times New Roman" w:eastAsia="Times New Roman" w:hAnsi="Times New Roman" w:cs="Times New Roman"/>
-                <w:sz w:val="24"/>
-                <w:szCs w:val="24"/>
-              </w:rPr>
-              <w:t>Yes</w:t>
-            </w:r>
-          </w:p>
-        </w:tc>
-        <w:tc>
-          <w:tcPr>
-            <w:tcW w:w="1230" w:type="dxa"/>
-            <w:hideMark/>
-          </w:tcPr>
-          <w:p>
-            <w:pPr>
-              <w:cnfStyle w:val="000000100000" w:firstRow="0" w:lastRow="0" w:firstColumn="0" w:lastColumn="0" w:oddVBand="0" w:evenVBand="0" w:oddHBand="1" w:evenHBand="0" w:firstRowFirstColumn="0" w:firstRowLastColumn="0" w:lastRowFirstColumn="0" w:lastRowLastColumn="0"/>
-              <w:rPr>
-                <w:rFonts w:ascii="Times New Roman" w:eastAsia="Times New Roman" w:hAnsi="Times New Roman" w:cs="Times New Roman"/>
-                <w:sz w:val="24"/>
-                <w:szCs w:val="24"/>
-              </w:rPr>
-            </w:pPr>
-            <w:r>
-              <w:rPr>
-                <w:rFonts w:ascii="Times New Roman" w:eastAsia="Times New Roman" w:hAnsi="Times New Roman" w:cs="Times New Roman"/>
-                <w:sz w:val="24"/>
-                <w:szCs w:val="24"/>
-              </w:rPr>
-              <w:t>No</w:t>
-            </w:r>
-          </w:p>
-        </w:tc>
-        <w:tc>
-          <w:tcPr>
-            <w:tcW w:w="1539" w:type="dxa"/>
-            <w:hideMark/>
+            <w:tcW w:w="1496" w:type="dxa"/>
+            <w:hideMark/>
+          </w:tcPr>
+          <w:p>
+            <w:pPr>
+              <w:cnfStyle w:val="000000100000" w:firstRow="0" w:lastRow="0" w:firstColumn="0" w:lastColumn="0" w:oddVBand="0" w:evenVBand="0" w:oddHBand="1" w:evenHBand="0" w:firstRowFirstColumn="0" w:firstRowLastColumn="0" w:lastRowFirstColumn="0" w:lastRowLastColumn="0"/>
+              <w:rPr>
+                <w:rFonts w:ascii="Times New Roman" w:eastAsia="Times New Roman" w:hAnsi="Times New Roman" w:cs="Times New Roman"/>
+                <w:sz w:val="24"/>
+                <w:szCs w:val="24"/>
+              </w:rPr>
+            </w:pPr>
+            <w:r>
+              <w:rPr>
+                <w:rFonts w:ascii="Times New Roman" w:eastAsia="Times New Roman" w:hAnsi="Times New Roman" w:cs="Times New Roman"/>
+                <w:sz w:val="24"/>
+                <w:szCs w:val="24"/>
+              </w:rPr>
+              <w:t>Yes</w:t>
+            </w:r>
+          </w:p>
+        </w:tc>
+        <w:tc>
+          <w:tcPr>
+            <w:tcW w:w="1263" w:type="dxa"/>
           </w:tcPr>
           <w:p>
             <w:pPr>
@@ -636,12 +726,12 @@
       </w:tr>
       <w:tr>
         <w:trPr>
-          <w:trHeight w:val="603"/>
+          <w:trHeight w:val="619"/>
         </w:trPr>
         <w:tc>
           <w:tcPr>
             <w:cnfStyle w:val="001000000000" w:firstRow="0" w:lastRow="0" w:firstColumn="1" w:lastColumn="0" w:oddVBand="0" w:evenVBand="0" w:oddHBand="0" w:evenHBand="0" w:firstRowFirstColumn="0" w:firstRowLastColumn="0" w:lastRowFirstColumn="0" w:lastRowLastColumn="0"/>
-            <w:tcW w:w="3415" w:type="dxa"/>
+            <w:tcW w:w="2106" w:type="dxa"/>
             <w:hideMark/>
           </w:tcPr>
           <w:p>
@@ -664,105 +754,127 @@
         </w:tc>
         <w:tc>
           <w:tcPr>
-            <w:tcW w:w="1094" w:type="dxa"/>
-            <w:hideMark/>
-          </w:tcPr>
-          <w:p>
-            <w:pPr>
-              <w:cnfStyle w:val="000000000000" w:firstRow="0" w:lastRow="0" w:firstColumn="0" w:lastColumn="0" w:oddVBand="0" w:evenVBand="0" w:oddHBand="0" w:evenHBand="0" w:firstRowFirstColumn="0" w:firstRowLastColumn="0" w:lastRowFirstColumn="0" w:lastRowLastColumn="0"/>
-              <w:rPr>
-                <w:rFonts w:ascii="Times New Roman" w:eastAsia="Times New Roman" w:hAnsi="Times New Roman" w:cs="Times New Roman"/>
-                <w:sz w:val="24"/>
-                <w:szCs w:val="24"/>
-              </w:rPr>
-            </w:pPr>
-            <w:r>
-              <w:rPr>
-                <w:rFonts w:ascii="Times New Roman" w:eastAsia="Times New Roman" w:hAnsi="Times New Roman" w:cs="Times New Roman"/>
-                <w:sz w:val="24"/>
-                <w:szCs w:val="24"/>
-              </w:rPr>
-              <w:t>Yes</w:t>
-            </w:r>
-          </w:p>
-        </w:tc>
-        <w:tc>
-          <w:tcPr>
-            <w:tcW w:w="1448" w:type="dxa"/>
-            <w:gridSpan w:val="2"/>
-            <w:hideMark/>
-          </w:tcPr>
-          <w:p>
-            <w:pPr>
-              <w:cnfStyle w:val="000000000000" w:firstRow="0" w:lastRow="0" w:firstColumn="0" w:lastColumn="0" w:oddVBand="0" w:evenVBand="0" w:oddHBand="0" w:evenHBand="0" w:firstRowFirstColumn="0" w:firstRowLastColumn="0" w:lastRowFirstColumn="0" w:lastRowLastColumn="0"/>
-              <w:rPr>
-                <w:rFonts w:ascii="Times New Roman" w:eastAsia="Times New Roman" w:hAnsi="Times New Roman" w:cs="Times New Roman"/>
-                <w:sz w:val="24"/>
-                <w:szCs w:val="24"/>
-              </w:rPr>
-            </w:pPr>
-            <w:r>
-              <w:rPr>
-                <w:rFonts w:ascii="Times New Roman" w:eastAsia="Times New Roman" w:hAnsi="Times New Roman" w:cs="Times New Roman"/>
-                <w:sz w:val="24"/>
-                <w:szCs w:val="24"/>
-              </w:rPr>
-              <w:t>Yes</w:t>
-            </w:r>
-          </w:p>
-        </w:tc>
-        <w:tc>
-          <w:tcPr>
-            <w:tcW w:w="1257" w:type="dxa"/>
-            <w:hideMark/>
-          </w:tcPr>
-          <w:p>
-            <w:pPr>
-              <w:cnfStyle w:val="000000000000" w:firstRow="0" w:lastRow="0" w:firstColumn="0" w:lastColumn="0" w:oddVBand="0" w:evenVBand="0" w:oddHBand="0" w:evenHBand="0" w:firstRowFirstColumn="0" w:firstRowLastColumn="0" w:lastRowFirstColumn="0" w:lastRowLastColumn="0"/>
-              <w:rPr>
-                <w:rFonts w:ascii="Times New Roman" w:eastAsia="Times New Roman" w:hAnsi="Times New Roman" w:cs="Times New Roman"/>
-                <w:sz w:val="24"/>
-                <w:szCs w:val="24"/>
-              </w:rPr>
-            </w:pPr>
-            <w:r>
-              <w:rPr>
-                <w:rFonts w:ascii="Times New Roman" w:eastAsia="Times New Roman" w:hAnsi="Times New Roman" w:cs="Times New Roman"/>
-                <w:sz w:val="24"/>
-                <w:szCs w:val="24"/>
-              </w:rPr>
-              <w:t>Yes</w:t>
-            </w:r>
-          </w:p>
-        </w:tc>
-        <w:tc>
-          <w:tcPr>
-            <w:tcW w:w="1230" w:type="dxa"/>
-            <w:hideMark/>
-          </w:tcPr>
-          <w:p>
-            <w:pPr>
-              <w:cnfStyle w:val="000000000000" w:firstRow="0" w:lastRow="0" w:firstColumn="0" w:lastColumn="0" w:oddVBand="0" w:evenVBand="0" w:oddHBand="0" w:evenHBand="0" w:firstRowFirstColumn="0" w:firstRowLastColumn="0" w:lastRowFirstColumn="0" w:lastRowLastColumn="0"/>
-              <w:rPr>
-                <w:rFonts w:ascii="Times New Roman" w:eastAsia="Times New Roman" w:hAnsi="Times New Roman" w:cs="Times New Roman"/>
-                <w:sz w:val="24"/>
-                <w:szCs w:val="24"/>
-              </w:rPr>
-            </w:pPr>
-            <w:r>
-              <w:rPr>
-                <w:rFonts w:ascii="Times New Roman" w:eastAsia="Times New Roman" w:hAnsi="Times New Roman" w:cs="Times New Roman"/>
-                <w:sz w:val="24"/>
-                <w:szCs w:val="24"/>
-              </w:rPr>
-              <w:t>Yes</w:t>
-            </w:r>
-          </w:p>
-        </w:tc>
-        <w:tc>
-          <w:tcPr>
-            <w:tcW w:w="1539" w:type="dxa"/>
-            <w:hideMark/>
+            <w:tcW w:w="1328" w:type="dxa"/>
+            <w:hideMark/>
+          </w:tcPr>
+          <w:p>
+            <w:pPr>
+              <w:cnfStyle w:val="000000000000" w:firstRow="0" w:lastRow="0" w:firstColumn="0" w:lastColumn="0" w:oddVBand="0" w:evenVBand="0" w:oddHBand="0" w:evenHBand="0" w:firstRowFirstColumn="0" w:firstRowLastColumn="0" w:lastRowFirstColumn="0" w:lastRowLastColumn="0"/>
+              <w:rPr>
+                <w:rFonts w:ascii="Times New Roman" w:eastAsia="Times New Roman" w:hAnsi="Times New Roman" w:cs="Times New Roman"/>
+                <w:sz w:val="24"/>
+                <w:szCs w:val="24"/>
+              </w:rPr>
+            </w:pPr>
+            <w:r>
+              <w:rPr>
+                <w:rFonts w:ascii="Times New Roman" w:eastAsia="Times New Roman" w:hAnsi="Times New Roman" w:cs="Times New Roman"/>
+                <w:sz w:val="24"/>
+                <w:szCs w:val="24"/>
+              </w:rPr>
+              <w:t>Yes</w:t>
+            </w:r>
+          </w:p>
+        </w:tc>
+        <w:tc>
+          <w:tcPr>
+            <w:tcW w:w="1470" w:type="dxa"/>
+            <w:hideMark/>
+          </w:tcPr>
+          <w:p>
+            <w:pPr>
+              <w:cnfStyle w:val="000000000000" w:firstRow="0" w:lastRow="0" w:firstColumn="0" w:lastColumn="0" w:oddVBand="0" w:evenVBand="0" w:oddHBand="0" w:evenHBand="0" w:firstRowFirstColumn="0" w:firstRowLastColumn="0" w:lastRowFirstColumn="0" w:lastRowLastColumn="0"/>
+              <w:rPr>
+                <w:rFonts w:ascii="Times New Roman" w:eastAsia="Times New Roman" w:hAnsi="Times New Roman" w:cs="Times New Roman"/>
+                <w:sz w:val="24"/>
+                <w:szCs w:val="24"/>
+              </w:rPr>
+            </w:pPr>
+            <w:r>
+              <w:rPr>
+                <w:rFonts w:ascii="Times New Roman" w:eastAsia="Times New Roman" w:hAnsi="Times New Roman" w:cs="Times New Roman"/>
+                <w:sz w:val="24"/>
+                <w:szCs w:val="24"/>
+              </w:rPr>
+              <w:t>Yes</w:t>
+            </w:r>
+          </w:p>
+        </w:tc>
+        <w:tc>
+          <w:tcPr>
+            <w:tcW w:w="1179" w:type="dxa"/>
+            <w:hideMark/>
+          </w:tcPr>
+          <w:p>
+            <w:pPr>
+              <w:cnfStyle w:val="000000000000" w:firstRow="0" w:lastRow="0" w:firstColumn="0" w:lastColumn="0" w:oddVBand="0" w:evenVBand="0" w:oddHBand="0" w:evenHBand="0" w:firstRowFirstColumn="0" w:firstRowLastColumn="0" w:lastRowFirstColumn="0" w:lastRowLastColumn="0"/>
+              <w:rPr>
+                <w:rFonts w:ascii="Times New Roman" w:eastAsia="Times New Roman" w:hAnsi="Times New Roman" w:cs="Times New Roman"/>
+                <w:sz w:val="24"/>
+                <w:szCs w:val="24"/>
+              </w:rPr>
+            </w:pPr>
+            <w:r>
+              <w:rPr>
+                <w:rFonts w:ascii="Times New Roman" w:eastAsia="Times New Roman" w:hAnsi="Times New Roman" w:cs="Times New Roman"/>
+                <w:sz w:val="24"/>
+                <w:szCs w:val="24"/>
+              </w:rPr>
+              <w:t>Yes</w:t>
+            </w:r>
+          </w:p>
+        </w:tc>
+        <w:tc>
+          <w:tcPr>
+            <w:tcW w:w="1198" w:type="dxa"/>
+            <w:hideMark/>
+          </w:tcPr>
+          <w:p>
+            <w:pPr>
+              <w:cnfStyle w:val="000000000000" w:firstRow="0" w:lastRow="0" w:firstColumn="0" w:lastColumn="0" w:oddVBand="0" w:evenVBand="0" w:oddHBand="0" w:evenHBand="0" w:firstRowFirstColumn="0" w:firstRowLastColumn="0" w:lastRowFirstColumn="0" w:lastRowLastColumn="0"/>
+              <w:rPr>
+                <w:rFonts w:ascii="Times New Roman" w:eastAsia="Times New Roman" w:hAnsi="Times New Roman" w:cs="Times New Roman"/>
+                <w:sz w:val="24"/>
+                <w:szCs w:val="24"/>
+              </w:rPr>
+            </w:pPr>
+            <w:r>
+              <w:rPr>
+                <w:rFonts w:ascii="Times New Roman" w:eastAsia="Times New Roman" w:hAnsi="Times New Roman" w:cs="Times New Roman"/>
+                <w:sz w:val="24"/>
+                <w:szCs w:val="24"/>
+              </w:rPr>
+              <w:t>Yes</w:t>
+            </w:r>
+          </w:p>
+        </w:tc>
+        <w:tc>
+          <w:tcPr>
+            <w:tcW w:w="1496" w:type="dxa"/>
+            <w:hideMark/>
+          </w:tcPr>
+          <w:p>
+            <w:pPr>
+              <w:cnfStyle w:val="000000000000" w:firstRow="0" w:lastRow="0" w:firstColumn="0" w:lastColumn="0" w:oddVBand="0" w:evenVBand="0" w:oddHBand="0" w:evenHBand="0" w:firstRowFirstColumn="0" w:firstRowLastColumn="0" w:lastRowFirstColumn="0" w:lastRowLastColumn="0"/>
+              <w:rPr>
+                <w:rFonts w:ascii="Times New Roman" w:eastAsia="Times New Roman" w:hAnsi="Times New Roman" w:cs="Times New Roman"/>
+                <w:sz w:val="24"/>
+                <w:szCs w:val="24"/>
+              </w:rPr>
+            </w:pPr>
+            <w:r>
+              <w:rPr>
+                <w:rFonts w:ascii="Times New Roman" w:eastAsia="Times New Roman" w:hAnsi="Times New Roman" w:cs="Times New Roman"/>
+                <w:sz w:val="24"/>
+                <w:szCs w:val="24"/>
+              </w:rPr>
+              <w:t>Yes</w:t>
+            </w:r>
+          </w:p>
+        </w:tc>
+        <w:tc>
+          <w:tcPr>
+            <w:tcW w:w="1263" w:type="dxa"/>
           </w:tcPr>
           <w:p>
             <w:pPr>
@@ -787,12 +899,12 @@
       <w:tr>
         <w:trPr>
           <w:cnfStyle w:val="000000100000" w:firstRow="0" w:lastRow="0" w:firstColumn="0" w:lastColumn="0" w:oddVBand="0" w:evenVBand="0" w:oddHBand="1" w:evenHBand="0" w:firstRowFirstColumn="0" w:firstRowLastColumn="0" w:lastRowFirstColumn="0" w:lastRowLastColumn="0"/>
-          <w:trHeight w:val="922"/>
+          <w:trHeight w:val="947"/>
         </w:trPr>
         <w:tc>
           <w:tcPr>
             <w:cnfStyle w:val="001000000000" w:firstRow="0" w:lastRow="0" w:firstColumn="1" w:lastColumn="0" w:oddVBand="0" w:evenVBand="0" w:oddHBand="0" w:evenHBand="0" w:firstRowFirstColumn="0" w:firstRowLastColumn="0" w:lastRowFirstColumn="0" w:lastRowLastColumn="0"/>
-            <w:tcW w:w="3415" w:type="dxa"/>
+            <w:tcW w:w="2106" w:type="dxa"/>
             <w:hideMark/>
           </w:tcPr>
           <w:p>
@@ -815,7 +927,7 @@
         </w:tc>
         <w:tc>
           <w:tcPr>
-            <w:tcW w:w="1094" w:type="dxa"/>
+            <w:tcW w:w="1328" w:type="dxa"/>
             <w:hideMark/>
           </w:tcPr>
           <w:p>
@@ -839,56 +951,55 @@
         </w:tc>
         <w:tc>
           <w:tcPr>
-            <w:tcW w:w="1448" w:type="dxa"/>
-            <w:gridSpan w:val="2"/>
-            <w:hideMark/>
-          </w:tcPr>
-          <w:p>
-            <w:pPr>
-              <w:cnfStyle w:val="000000100000" w:firstRow="0" w:lastRow="0" w:firstColumn="0" w:lastColumn="0" w:oddVBand="0" w:evenVBand="0" w:oddHBand="1" w:evenHBand="0" w:firstRowFirstColumn="0" w:firstRowLastColumn="0" w:lastRowFirstColumn="0" w:lastRowLastColumn="0"/>
-              <w:rPr>
-                <w:rFonts w:ascii="Times New Roman" w:eastAsia="Times New Roman" w:hAnsi="Times New Roman" w:cs="Times New Roman"/>
-                <w:sz w:val="24"/>
-                <w:szCs w:val="24"/>
-              </w:rPr>
-            </w:pPr>
-            <w:r>
-              <w:rPr>
-                <w:rFonts w:ascii="Times New Roman" w:eastAsia="Times New Roman" w:hAnsi="Times New Roman" w:cs="Times New Roman"/>
-                <w:sz w:val="24"/>
-                <w:szCs w:val="24"/>
-              </w:rPr>
-              <w:t>No</w:t>
-            </w:r>
-          </w:p>
-        </w:tc>
-        <w:tc>
-          <w:tcPr>
-            <w:tcW w:w="1257" w:type="dxa"/>
-            <w:hideMark/>
-          </w:tcPr>
-          <w:p>
-            <w:pPr>
-              <w:cnfStyle w:val="000000100000" w:firstRow="0" w:lastRow="0" w:firstColumn="0" w:lastColumn="0" w:oddVBand="0" w:evenVBand="0" w:oddHBand="1" w:evenHBand="0" w:firstRowFirstColumn="0" w:firstRowLastColumn="0" w:lastRowFirstColumn="0" w:lastRowLastColumn="0"/>
-              <w:rPr>
-                <w:rFonts w:ascii="Times New Roman" w:eastAsia="Times New Roman" w:hAnsi="Times New Roman" w:cs="Times New Roman"/>
-                <w:sz w:val="24"/>
-                <w:szCs w:val="24"/>
-              </w:rPr>
-            </w:pPr>
-            <w:r>
-              <w:rPr>
-                <w:rFonts w:ascii="Times New Roman" w:eastAsia="Times New Roman" w:hAnsi="Times New Roman" w:cs="Times New Roman"/>
-                <w:sz w:val="24"/>
-                <w:szCs w:val="24"/>
-              </w:rPr>
-              <w:t>Yes</w:t>
-            </w:r>
-          </w:p>
-        </w:tc>
-        <w:tc>
-          <w:tcPr>
-            <w:tcW w:w="1230" w:type="dxa"/>
+            <w:tcW w:w="1470" w:type="dxa"/>
+            <w:hideMark/>
+          </w:tcPr>
+          <w:p>
+            <w:pPr>
+              <w:cnfStyle w:val="000000100000" w:firstRow="0" w:lastRow="0" w:firstColumn="0" w:lastColumn="0" w:oddVBand="0" w:evenVBand="0" w:oddHBand="1" w:evenHBand="0" w:firstRowFirstColumn="0" w:firstRowLastColumn="0" w:lastRowFirstColumn="0" w:lastRowLastColumn="0"/>
+              <w:rPr>
+                <w:rFonts w:ascii="Times New Roman" w:eastAsia="Times New Roman" w:hAnsi="Times New Roman" w:cs="Times New Roman"/>
+                <w:sz w:val="24"/>
+                <w:szCs w:val="24"/>
+              </w:rPr>
+            </w:pPr>
+            <w:r>
+              <w:rPr>
+                <w:rFonts w:ascii="Times New Roman" w:eastAsia="Times New Roman" w:hAnsi="Times New Roman" w:cs="Times New Roman"/>
+                <w:sz w:val="24"/>
+                <w:szCs w:val="24"/>
+              </w:rPr>
+              <w:t>Yes(barcode)</w:t>
+            </w:r>
+          </w:p>
+        </w:tc>
+        <w:tc>
+          <w:tcPr>
+            <w:tcW w:w="1179" w:type="dxa"/>
+            <w:hideMark/>
+          </w:tcPr>
+          <w:p>
+            <w:pPr>
+              <w:cnfStyle w:val="000000100000" w:firstRow="0" w:lastRow="0" w:firstColumn="0" w:lastColumn="0" w:oddVBand="0" w:evenVBand="0" w:oddHBand="1" w:evenHBand="0" w:firstRowFirstColumn="0" w:firstRowLastColumn="0" w:lastRowFirstColumn="0" w:lastRowLastColumn="0"/>
+              <w:rPr>
+                <w:rFonts w:ascii="Times New Roman" w:eastAsia="Times New Roman" w:hAnsi="Times New Roman" w:cs="Times New Roman"/>
+                <w:sz w:val="24"/>
+                <w:szCs w:val="24"/>
+              </w:rPr>
+            </w:pPr>
+            <w:r>
+              <w:rPr>
+                <w:rFonts w:ascii="Times New Roman" w:eastAsia="Times New Roman" w:hAnsi="Times New Roman" w:cs="Times New Roman"/>
+                <w:sz w:val="24"/>
+                <w:szCs w:val="24"/>
+              </w:rPr>
+              <w:t>Yes</w:t>
+            </w:r>
+          </w:p>
+        </w:tc>
+        <w:tc>
+          <w:tcPr>
+            <w:tcW w:w="1198" w:type="dxa"/>
             <w:hideMark/>
           </w:tcPr>
           <w:p>
@@ -912,7 +1023,7 @@
         </w:tc>
         <w:tc>
           <w:tcPr>
-            <w:tcW w:w="1539" w:type="dxa"/>
+            <w:tcW w:w="1496" w:type="dxa"/>
             <w:hideMark/>
           </w:tcPr>
           <w:p>
@@ -931,18 +1042,59 @@
                 <w:szCs w:val="24"/>
               </w:rPr>
               <w:t>Yes (QR/barcode)</w:t>
+            </w:r>
+          </w:p>
+        </w:tc>
+        <w:tc>
+          <w:tcPr>
+            <w:tcW w:w="1263" w:type="dxa"/>
+          </w:tcPr>
+          <w:p>
+            <w:pPr>
+              <w:cnfStyle w:val="000000100000" w:firstRow="0" w:lastRow="0" w:firstColumn="0" w:lastColumn="0" w:oddVBand="0" w:evenVBand="0" w:oddHBand="1" w:evenHBand="0" w:firstRowFirstColumn="0" w:firstRowLastColumn="0" w:lastRowFirstColumn="0" w:lastRowLastColumn="0"/>
+              <w:rPr>
+                <w:rFonts w:ascii="Times New Roman" w:eastAsia="Times New Roman" w:hAnsi="Times New Roman" w:cs="Times New Roman"/>
+                <w:sz w:val="24"/>
+                <w:szCs w:val="24"/>
+              </w:rPr>
+            </w:pPr>
+            <w:r>
+              <w:rPr>
+                <w:rFonts w:ascii="Times New Roman" w:eastAsia="Times New Roman" w:hAnsi="Times New Roman" w:cs="Times New Roman"/>
+                <w:sz w:val="24"/>
+                <w:szCs w:val="24"/>
+              </w:rPr>
+              <w:t>Yes</w:t>
+            </w:r>
+            <w:r>
+              <w:rPr>
+                <w:rFonts w:ascii="Times New Roman" w:eastAsia="Times New Roman" w:hAnsi="Times New Roman" w:cs="Times New Roman"/>
+                <w:sz w:val="24"/>
+                <w:szCs w:val="24"/>
+              </w:rPr>
+              <w:t>(barcode</w:t>
+            </w:r>
+            <w:bookmarkStart w:id="0" w:name="_GoBack"/>
+            <w:bookmarkEnd w:id="0"/>
+            <w:r>
+              <w:rPr>
+                <w:rFonts w:ascii="Times New Roman" w:eastAsia="Times New Roman" w:hAnsi="Times New Roman" w:cs="Times New Roman"/>
+                <w:sz w:val="24"/>
+                <w:szCs w:val="24"/>
+              </w:rPr>
+              <w:t>)</w:t>
             </w:r>
           </w:p>
         </w:tc>
       </w:tr>
       <w:tr>
         <w:trPr>
-          <w:trHeight w:val="557"/>
+          <w:trHeight w:val="572"/>
         </w:trPr>
         <w:tc>
           <w:tcPr>
             <w:cnfStyle w:val="001000000000" w:firstRow="0" w:lastRow="0" w:firstColumn="1" w:lastColumn="0" w:oddVBand="0" w:evenVBand="0" w:oddHBand="0" w:evenHBand="0" w:firstRowFirstColumn="0" w:firstRowLastColumn="0" w:lastRowFirstColumn="0" w:lastRowLastColumn="0"/>
-            <w:tcW w:w="3415" w:type="dxa"/>
+            <w:tcW w:w="2106" w:type="dxa"/>
             <w:hideMark/>
           </w:tcPr>
           <w:p>
@@ -965,105 +1117,127 @@
         </w:tc>
         <w:tc>
           <w:tcPr>
-            <w:tcW w:w="1094" w:type="dxa"/>
-            <w:hideMark/>
-          </w:tcPr>
-          <w:p>
-            <w:pPr>
-              <w:cnfStyle w:val="000000000000" w:firstRow="0" w:lastRow="0" w:firstColumn="0" w:lastColumn="0" w:oddVBand="0" w:evenVBand="0" w:oddHBand="0" w:evenHBand="0" w:firstRowFirstColumn="0" w:firstRowLastColumn="0" w:lastRowFirstColumn="0" w:lastRowLastColumn="0"/>
-              <w:rPr>
-                <w:rFonts w:ascii="Times New Roman" w:eastAsia="Times New Roman" w:hAnsi="Times New Roman" w:cs="Times New Roman"/>
-                <w:sz w:val="24"/>
-                <w:szCs w:val="24"/>
-              </w:rPr>
-            </w:pPr>
-            <w:r>
-              <w:rPr>
-                <w:rFonts w:ascii="Times New Roman" w:eastAsia="Times New Roman" w:hAnsi="Times New Roman" w:cs="Times New Roman"/>
-                <w:sz w:val="24"/>
-                <w:szCs w:val="24"/>
-              </w:rPr>
-              <w:t>Yes</w:t>
-            </w:r>
-          </w:p>
-        </w:tc>
-        <w:tc>
-          <w:tcPr>
-            <w:tcW w:w="1448" w:type="dxa"/>
-            <w:gridSpan w:val="2"/>
-            <w:hideMark/>
-          </w:tcPr>
-          <w:p>
-            <w:pPr>
-              <w:cnfStyle w:val="000000000000" w:firstRow="0" w:lastRow="0" w:firstColumn="0" w:lastColumn="0" w:oddVBand="0" w:evenVBand="0" w:oddHBand="0" w:evenHBand="0" w:firstRowFirstColumn="0" w:firstRowLastColumn="0" w:lastRowFirstColumn="0" w:lastRowLastColumn="0"/>
-              <w:rPr>
-                <w:rFonts w:ascii="Times New Roman" w:eastAsia="Times New Roman" w:hAnsi="Times New Roman" w:cs="Times New Roman"/>
-                <w:sz w:val="24"/>
-                <w:szCs w:val="24"/>
-              </w:rPr>
-            </w:pPr>
-            <w:r>
-              <w:rPr>
-                <w:rFonts w:ascii="Times New Roman" w:eastAsia="Times New Roman" w:hAnsi="Times New Roman" w:cs="Times New Roman"/>
-                <w:sz w:val="24"/>
-                <w:szCs w:val="24"/>
-              </w:rPr>
-              <w:t>Yes</w:t>
-            </w:r>
-          </w:p>
-        </w:tc>
-        <w:tc>
-          <w:tcPr>
-            <w:tcW w:w="1257" w:type="dxa"/>
-            <w:hideMark/>
-          </w:tcPr>
-          <w:p>
-            <w:pPr>
-              <w:cnfStyle w:val="000000000000" w:firstRow="0" w:lastRow="0" w:firstColumn="0" w:lastColumn="0" w:oddVBand="0" w:evenVBand="0" w:oddHBand="0" w:evenHBand="0" w:firstRowFirstColumn="0" w:firstRowLastColumn="0" w:lastRowFirstColumn="0" w:lastRowLastColumn="0"/>
-              <w:rPr>
-                <w:rFonts w:ascii="Times New Roman" w:eastAsia="Times New Roman" w:hAnsi="Times New Roman" w:cs="Times New Roman"/>
-                <w:sz w:val="24"/>
-                <w:szCs w:val="24"/>
-              </w:rPr>
-            </w:pPr>
-            <w:r>
-              <w:rPr>
-                <w:rFonts w:ascii="Times New Roman" w:eastAsia="Times New Roman" w:hAnsi="Times New Roman" w:cs="Times New Roman"/>
-                <w:sz w:val="24"/>
-                <w:szCs w:val="24"/>
-              </w:rPr>
-              <w:t>Yes</w:t>
-            </w:r>
-          </w:p>
-        </w:tc>
-        <w:tc>
-          <w:tcPr>
-            <w:tcW w:w="1230" w:type="dxa"/>
-            <w:hideMark/>
-          </w:tcPr>
-          <w:p>
-            <w:pPr>
-              <w:cnfStyle w:val="000000000000" w:firstRow="0" w:lastRow="0" w:firstColumn="0" w:lastColumn="0" w:oddVBand="0" w:evenVBand="0" w:oddHBand="0" w:evenHBand="0" w:firstRowFirstColumn="0" w:firstRowLastColumn="0" w:lastRowFirstColumn="0" w:lastRowLastColumn="0"/>
-              <w:rPr>
-                <w:rFonts w:ascii="Times New Roman" w:eastAsia="Times New Roman" w:hAnsi="Times New Roman" w:cs="Times New Roman"/>
-                <w:sz w:val="24"/>
-                <w:szCs w:val="24"/>
-              </w:rPr>
-            </w:pPr>
-            <w:r>
-              <w:rPr>
-                <w:rFonts w:ascii="Times New Roman" w:eastAsia="Times New Roman" w:hAnsi="Times New Roman" w:cs="Times New Roman"/>
-                <w:sz w:val="24"/>
-                <w:szCs w:val="24"/>
-              </w:rPr>
-              <w:t>Yes</w:t>
-            </w:r>
-          </w:p>
-        </w:tc>
-        <w:tc>
-          <w:tcPr>
-            <w:tcW w:w="1539" w:type="dxa"/>
-            <w:hideMark/>
+            <w:tcW w:w="1328" w:type="dxa"/>
+            <w:hideMark/>
+          </w:tcPr>
+          <w:p>
+            <w:pPr>
+              <w:cnfStyle w:val="000000000000" w:firstRow="0" w:lastRow="0" w:firstColumn="0" w:lastColumn="0" w:oddVBand="0" w:evenVBand="0" w:oddHBand="0" w:evenHBand="0" w:firstRowFirstColumn="0" w:firstRowLastColumn="0" w:lastRowFirstColumn="0" w:lastRowLastColumn="0"/>
+              <w:rPr>
+                <w:rFonts w:ascii="Times New Roman" w:eastAsia="Times New Roman" w:hAnsi="Times New Roman" w:cs="Times New Roman"/>
+                <w:sz w:val="24"/>
+                <w:szCs w:val="24"/>
+              </w:rPr>
+            </w:pPr>
+            <w:r>
+              <w:rPr>
+                <w:rFonts w:ascii="Times New Roman" w:eastAsia="Times New Roman" w:hAnsi="Times New Roman" w:cs="Times New Roman"/>
+                <w:sz w:val="24"/>
+                <w:szCs w:val="24"/>
+              </w:rPr>
+              <w:t>Yes</w:t>
+            </w:r>
+          </w:p>
+        </w:tc>
+        <w:tc>
+          <w:tcPr>
+            <w:tcW w:w="1470" w:type="dxa"/>
+            <w:hideMark/>
+          </w:tcPr>
+          <w:p>
+            <w:pPr>
+              <w:cnfStyle w:val="000000000000" w:firstRow="0" w:lastRow="0" w:firstColumn="0" w:lastColumn="0" w:oddVBand="0" w:evenVBand="0" w:oddHBand="0" w:evenHBand="0" w:firstRowFirstColumn="0" w:firstRowLastColumn="0" w:lastRowFirstColumn="0" w:lastRowLastColumn="0"/>
+              <w:rPr>
+                <w:rFonts w:ascii="Times New Roman" w:eastAsia="Times New Roman" w:hAnsi="Times New Roman" w:cs="Times New Roman"/>
+                <w:sz w:val="24"/>
+                <w:szCs w:val="24"/>
+              </w:rPr>
+            </w:pPr>
+            <w:r>
+              <w:rPr>
+                <w:rFonts w:ascii="Times New Roman" w:eastAsia="Times New Roman" w:hAnsi="Times New Roman" w:cs="Times New Roman"/>
+                <w:sz w:val="24"/>
+                <w:szCs w:val="24"/>
+              </w:rPr>
+              <w:t>Yes</w:t>
+            </w:r>
+          </w:p>
+        </w:tc>
+        <w:tc>
+          <w:tcPr>
+            <w:tcW w:w="1179" w:type="dxa"/>
+            <w:hideMark/>
+          </w:tcPr>
+          <w:p>
+            <w:pPr>
+              <w:cnfStyle w:val="000000000000" w:firstRow="0" w:lastRow="0" w:firstColumn="0" w:lastColumn="0" w:oddVBand="0" w:evenVBand="0" w:oddHBand="0" w:evenHBand="0" w:firstRowFirstColumn="0" w:firstRowLastColumn="0" w:lastRowFirstColumn="0" w:lastRowLastColumn="0"/>
+              <w:rPr>
+                <w:rFonts w:ascii="Times New Roman" w:eastAsia="Times New Roman" w:hAnsi="Times New Roman" w:cs="Times New Roman"/>
+                <w:sz w:val="24"/>
+                <w:szCs w:val="24"/>
+              </w:rPr>
+            </w:pPr>
+            <w:r>
+              <w:rPr>
+                <w:rFonts w:ascii="Times New Roman" w:eastAsia="Times New Roman" w:hAnsi="Times New Roman" w:cs="Times New Roman"/>
+                <w:sz w:val="24"/>
+                <w:szCs w:val="24"/>
+              </w:rPr>
+              <w:t>Yes</w:t>
+            </w:r>
+          </w:p>
+        </w:tc>
+        <w:tc>
+          <w:tcPr>
+            <w:tcW w:w="1198" w:type="dxa"/>
+            <w:hideMark/>
+          </w:tcPr>
+          <w:p>
+            <w:pPr>
+              <w:cnfStyle w:val="000000000000" w:firstRow="0" w:lastRow="0" w:firstColumn="0" w:lastColumn="0" w:oddVBand="0" w:evenVBand="0" w:oddHBand="0" w:evenHBand="0" w:firstRowFirstColumn="0" w:firstRowLastColumn="0" w:lastRowFirstColumn="0" w:lastRowLastColumn="0"/>
+              <w:rPr>
+                <w:rFonts w:ascii="Times New Roman" w:eastAsia="Times New Roman" w:hAnsi="Times New Roman" w:cs="Times New Roman"/>
+                <w:sz w:val="24"/>
+                <w:szCs w:val="24"/>
+              </w:rPr>
+            </w:pPr>
+            <w:r>
+              <w:rPr>
+                <w:rFonts w:ascii="Times New Roman" w:eastAsia="Times New Roman" w:hAnsi="Times New Roman" w:cs="Times New Roman"/>
+                <w:sz w:val="24"/>
+                <w:szCs w:val="24"/>
+              </w:rPr>
+              <w:t>Yes</w:t>
+            </w:r>
+          </w:p>
+        </w:tc>
+        <w:tc>
+          <w:tcPr>
+            <w:tcW w:w="1496" w:type="dxa"/>
+            <w:hideMark/>
+          </w:tcPr>
+          <w:p>
+            <w:pPr>
+              <w:cnfStyle w:val="000000000000" w:firstRow="0" w:lastRow="0" w:firstColumn="0" w:lastColumn="0" w:oddVBand="0" w:evenVBand="0" w:oddHBand="0" w:evenHBand="0" w:firstRowFirstColumn="0" w:firstRowLastColumn="0" w:lastRowFirstColumn="0" w:lastRowLastColumn="0"/>
+              <w:rPr>
+                <w:rFonts w:ascii="Times New Roman" w:eastAsia="Times New Roman" w:hAnsi="Times New Roman" w:cs="Times New Roman"/>
+                <w:sz w:val="24"/>
+                <w:szCs w:val="24"/>
+              </w:rPr>
+            </w:pPr>
+            <w:r>
+              <w:rPr>
+                <w:rFonts w:ascii="Times New Roman" w:eastAsia="Times New Roman" w:hAnsi="Times New Roman" w:cs="Times New Roman"/>
+                <w:sz w:val="24"/>
+                <w:szCs w:val="24"/>
+              </w:rPr>
+              <w:t>Yes</w:t>
+            </w:r>
+          </w:p>
+        </w:tc>
+        <w:tc>
+          <w:tcPr>
+            <w:tcW w:w="1263" w:type="dxa"/>
           </w:tcPr>
           <w:p>
             <w:pPr>
@@ -1088,12 +1262,12 @@
       <w:tr>
         <w:trPr>
           <w:cnfStyle w:val="000000100000" w:firstRow="0" w:lastRow="0" w:firstColumn="0" w:lastColumn="0" w:oddVBand="0" w:evenVBand="0" w:oddHBand="1" w:evenHBand="0" w:firstRowFirstColumn="0" w:firstRowLastColumn="0" w:lastRowFirstColumn="0" w:lastRowLastColumn="0"/>
-          <w:trHeight w:val="620"/>
+          <w:trHeight w:val="637"/>
         </w:trPr>
         <w:tc>
           <w:tcPr>
             <w:cnfStyle w:val="001000000000" w:firstRow="0" w:lastRow="0" w:firstColumn="1" w:lastColumn="0" w:oddVBand="0" w:evenVBand="0" w:oddHBand="0" w:evenHBand="0" w:firstRowFirstColumn="0" w:firstRowLastColumn="0" w:lastRowFirstColumn="0" w:lastRowLastColumn="0"/>
-            <w:tcW w:w="3415" w:type="dxa"/>
+            <w:tcW w:w="2106" w:type="dxa"/>
             <w:hideMark/>
           </w:tcPr>
           <w:p>
@@ -1116,7 +1290,7 @@
         </w:tc>
         <w:tc>
           <w:tcPr>
-            <w:tcW w:w="1094" w:type="dxa"/>
+            <w:tcW w:w="1328" w:type="dxa"/>
             <w:hideMark/>
           </w:tcPr>
           <w:p>
@@ -1140,8 +1314,7 @@
         </w:tc>
         <w:tc>
           <w:tcPr>
-            <w:tcW w:w="1448" w:type="dxa"/>
-            <w:gridSpan w:val="2"/>
+            <w:tcW w:w="1470" w:type="dxa"/>
             <w:hideMark/>
           </w:tcPr>
           <w:p>
@@ -1165,7 +1338,7 @@
         </w:tc>
         <w:tc>
           <w:tcPr>
-            <w:tcW w:w="1257" w:type="dxa"/>
+            <w:tcW w:w="1179" w:type="dxa"/>
             <w:hideMark/>
           </w:tcPr>
           <w:p>
@@ -1189,7 +1362,7 @@
         </w:tc>
         <w:tc>
           <w:tcPr>
-            <w:tcW w:w="1230" w:type="dxa"/>
+            <w:tcW w:w="1198" w:type="dxa"/>
             <w:hideMark/>
           </w:tcPr>
           <w:p>
@@ -1213,7 +1386,7 @@
         </w:tc>
         <w:tc>
           <w:tcPr>
-            <w:tcW w:w="1539" w:type="dxa"/>
+            <w:tcW w:w="1496" w:type="dxa"/>
             <w:hideMark/>
           </w:tcPr>
           <w:p>
@@ -1232,18 +1405,41 @@
                 <w:szCs w:val="24"/>
               </w:rPr>
               <w:t>No</w:t>
+            </w:r>
+          </w:p>
+        </w:tc>
+        <w:tc>
+          <w:tcPr>
+            <w:tcW w:w="1263" w:type="dxa"/>
+          </w:tcPr>
+          <w:p>
+            <w:pPr>
+              <w:cnfStyle w:val="000000100000" w:firstRow="0" w:lastRow="0" w:firstColumn="0" w:lastColumn="0" w:oddVBand="0" w:evenVBand="0" w:oddHBand="1" w:evenHBand="0" w:firstRowFirstColumn="0" w:firstRowLastColumn="0" w:lastRowFirstColumn="0" w:lastRowLastColumn="0"/>
+              <w:rPr>
+                <w:rFonts w:ascii="Times New Roman" w:eastAsia="Times New Roman" w:hAnsi="Times New Roman" w:cs="Times New Roman"/>
+                <w:sz w:val="24"/>
+                <w:szCs w:val="24"/>
+              </w:rPr>
+            </w:pPr>
+            <w:r>
+              <w:rPr>
+                <w:rFonts w:ascii="Times New Roman" w:eastAsia="Times New Roman" w:hAnsi="Times New Roman" w:cs="Times New Roman"/>
+                <w:sz w:val="24"/>
+                <w:szCs w:val="24"/>
+              </w:rPr>
+              <w:t>Yes</w:t>
             </w:r>
           </w:p>
         </w:tc>
       </w:tr>
       <w:tr>
         <w:trPr>
-          <w:trHeight w:val="905"/>
+          <w:trHeight w:val="931"/>
         </w:trPr>
         <w:tc>
           <w:tcPr>
             <w:cnfStyle w:val="001000000000" w:firstRow="0" w:lastRow="0" w:firstColumn="1" w:lastColumn="0" w:oddVBand="0" w:evenVBand="0" w:oddHBand="0" w:evenHBand="0" w:firstRowFirstColumn="0" w:firstRowLastColumn="0" w:lastRowFirstColumn="0" w:lastRowLastColumn="0"/>
-            <w:tcW w:w="3415" w:type="dxa"/>
+            <w:tcW w:w="2106" w:type="dxa"/>
             <w:hideMark/>
           </w:tcPr>
           <w:p>
@@ -1266,32 +1462,31 @@
         </w:tc>
         <w:tc>
           <w:tcPr>
-            <w:tcW w:w="1094" w:type="dxa"/>
-            <w:hideMark/>
-          </w:tcPr>
-          <w:p>
-            <w:pPr>
-              <w:cnfStyle w:val="000000000000" w:firstRow="0" w:lastRow="0" w:firstColumn="0" w:lastColumn="0" w:oddVBand="0" w:evenVBand="0" w:oddHBand="0" w:evenHBand="0" w:firstRowFirstColumn="0" w:firstRowLastColumn="0" w:lastRowFirstColumn="0" w:lastRowLastColumn="0"/>
-              <w:rPr>
-                <w:rFonts w:ascii="Times New Roman" w:eastAsia="Times New Roman" w:hAnsi="Times New Roman" w:cs="Times New Roman"/>
-                <w:sz w:val="24"/>
-                <w:szCs w:val="24"/>
-              </w:rPr>
-            </w:pPr>
-            <w:r>
-              <w:rPr>
-                <w:rFonts w:ascii="Times New Roman" w:eastAsia="Times New Roman" w:hAnsi="Times New Roman" w:cs="Times New Roman"/>
-                <w:sz w:val="24"/>
-                <w:szCs w:val="24"/>
-              </w:rPr>
-              <w:t>Yes</w:t>
-            </w:r>
-          </w:p>
-        </w:tc>
-        <w:tc>
-          <w:tcPr>
-            <w:tcW w:w="1448" w:type="dxa"/>
-            <w:gridSpan w:val="2"/>
+            <w:tcW w:w="1328" w:type="dxa"/>
+            <w:hideMark/>
+          </w:tcPr>
+          <w:p>
+            <w:pPr>
+              <w:cnfStyle w:val="000000000000" w:firstRow="0" w:lastRow="0" w:firstColumn="0" w:lastColumn="0" w:oddVBand="0" w:evenVBand="0" w:oddHBand="0" w:evenHBand="0" w:firstRowFirstColumn="0" w:firstRowLastColumn="0" w:lastRowFirstColumn="0" w:lastRowLastColumn="0"/>
+              <w:rPr>
+                <w:rFonts w:ascii="Times New Roman" w:eastAsia="Times New Roman" w:hAnsi="Times New Roman" w:cs="Times New Roman"/>
+                <w:sz w:val="24"/>
+                <w:szCs w:val="24"/>
+              </w:rPr>
+            </w:pPr>
+            <w:r>
+              <w:rPr>
+                <w:rFonts w:ascii="Times New Roman" w:eastAsia="Times New Roman" w:hAnsi="Times New Roman" w:cs="Times New Roman"/>
+                <w:sz w:val="24"/>
+                <w:szCs w:val="24"/>
+              </w:rPr>
+              <w:t>Yes</w:t>
+            </w:r>
+          </w:p>
+        </w:tc>
+        <w:tc>
+          <w:tcPr>
+            <w:tcW w:w="1470" w:type="dxa"/>
             <w:hideMark/>
           </w:tcPr>
           <w:p>
@@ -1315,31 +1510,31 @@
         </w:tc>
         <w:tc>
           <w:tcPr>
-            <w:tcW w:w="1257" w:type="dxa"/>
-            <w:hideMark/>
-          </w:tcPr>
-          <w:p>
-            <w:pPr>
-              <w:cnfStyle w:val="000000000000" w:firstRow="0" w:lastRow="0" w:firstColumn="0" w:lastColumn="0" w:oddVBand="0" w:evenVBand="0" w:oddHBand="0" w:evenHBand="0" w:firstRowFirstColumn="0" w:firstRowLastColumn="0" w:lastRowFirstColumn="0" w:lastRowLastColumn="0"/>
-              <w:rPr>
-                <w:rFonts w:ascii="Times New Roman" w:eastAsia="Times New Roman" w:hAnsi="Times New Roman" w:cs="Times New Roman"/>
-                <w:sz w:val="24"/>
-                <w:szCs w:val="24"/>
-              </w:rPr>
-            </w:pPr>
-            <w:r>
-              <w:rPr>
-                <w:rFonts w:ascii="Times New Roman" w:eastAsia="Times New Roman" w:hAnsi="Times New Roman" w:cs="Times New Roman"/>
-                <w:sz w:val="24"/>
-                <w:szCs w:val="24"/>
-              </w:rPr>
-              <w:t>Yes</w:t>
-            </w:r>
-          </w:p>
-        </w:tc>
-        <w:tc>
-          <w:tcPr>
-            <w:tcW w:w="1230" w:type="dxa"/>
+            <w:tcW w:w="1179" w:type="dxa"/>
+            <w:hideMark/>
+          </w:tcPr>
+          <w:p>
+            <w:pPr>
+              <w:cnfStyle w:val="000000000000" w:firstRow="0" w:lastRow="0" w:firstColumn="0" w:lastColumn="0" w:oddVBand="0" w:evenVBand="0" w:oddHBand="0" w:evenHBand="0" w:firstRowFirstColumn="0" w:firstRowLastColumn="0" w:lastRowFirstColumn="0" w:lastRowLastColumn="0"/>
+              <w:rPr>
+                <w:rFonts w:ascii="Times New Roman" w:eastAsia="Times New Roman" w:hAnsi="Times New Roman" w:cs="Times New Roman"/>
+                <w:sz w:val="24"/>
+                <w:szCs w:val="24"/>
+              </w:rPr>
+            </w:pPr>
+            <w:r>
+              <w:rPr>
+                <w:rFonts w:ascii="Times New Roman" w:eastAsia="Times New Roman" w:hAnsi="Times New Roman" w:cs="Times New Roman"/>
+                <w:sz w:val="24"/>
+                <w:szCs w:val="24"/>
+              </w:rPr>
+              <w:t>Yes</w:t>
+            </w:r>
+          </w:p>
+        </w:tc>
+        <w:tc>
+          <w:tcPr>
+            <w:tcW w:w="1198" w:type="dxa"/>
             <w:hideMark/>
           </w:tcPr>
           <w:p>
@@ -1363,7 +1558,7 @@
         </w:tc>
         <w:tc>
           <w:tcPr>
-            <w:tcW w:w="1539" w:type="dxa"/>
+            <w:tcW w:w="1496" w:type="dxa"/>
             <w:hideMark/>
           </w:tcPr>
           <w:p>
@@ -1382,6 +1577,29 @@
                 <w:szCs w:val="24"/>
               </w:rPr>
               <w:t>No</w:t>
+            </w:r>
+          </w:p>
+        </w:tc>
+        <w:tc>
+          <w:tcPr>
+            <w:tcW w:w="1263" w:type="dxa"/>
+          </w:tcPr>
+          <w:p>
+            <w:pPr>
+              <w:cnfStyle w:val="000000000000" w:firstRow="0" w:lastRow="0" w:firstColumn="0" w:lastColumn="0" w:oddVBand="0" w:evenVBand="0" w:oddHBand="0" w:evenHBand="0" w:firstRowFirstColumn="0" w:firstRowLastColumn="0" w:lastRowFirstColumn="0" w:lastRowLastColumn="0"/>
+              <w:rPr>
+                <w:rFonts w:ascii="Times New Roman" w:eastAsia="Times New Roman" w:hAnsi="Times New Roman" w:cs="Times New Roman"/>
+                <w:sz w:val="24"/>
+                <w:szCs w:val="24"/>
+              </w:rPr>
+            </w:pPr>
+            <w:r>
+              <w:rPr>
+                <w:rFonts w:ascii="Times New Roman" w:eastAsia="Times New Roman" w:hAnsi="Times New Roman" w:cs="Times New Roman"/>
+                <w:sz w:val="24"/>
+                <w:szCs w:val="24"/>
+              </w:rPr>
+              <w:t>Yes</w:t>
             </w:r>
           </w:p>
         </w:tc>
@@ -1389,12 +1607,12 @@
       <w:tr>
         <w:trPr>
           <w:cnfStyle w:val="000000100000" w:firstRow="0" w:lastRow="0" w:firstColumn="0" w:lastColumn="0" w:oddVBand="0" w:evenVBand="0" w:oddHBand="1" w:evenHBand="0" w:firstRowFirstColumn="0" w:firstRowLastColumn="0" w:lastRowFirstColumn="0" w:lastRowLastColumn="0"/>
-          <w:trHeight w:val="620"/>
+          <w:trHeight w:val="637"/>
         </w:trPr>
         <w:tc>
           <w:tcPr>
             <w:cnfStyle w:val="001000000000" w:firstRow="0" w:lastRow="0" w:firstColumn="1" w:lastColumn="0" w:oddVBand="0" w:evenVBand="0" w:oddHBand="0" w:evenHBand="0" w:firstRowFirstColumn="0" w:firstRowLastColumn="0" w:lastRowFirstColumn="0" w:lastRowLastColumn="0"/>
-            <w:tcW w:w="3415" w:type="dxa"/>
+            <w:tcW w:w="2106" w:type="dxa"/>
             <w:hideMark/>
           </w:tcPr>
           <w:p>
@@ -1417,80 +1635,79 @@
         </w:tc>
         <w:tc>
           <w:tcPr>
-            <w:tcW w:w="1094" w:type="dxa"/>
-            <w:hideMark/>
-          </w:tcPr>
-          <w:p>
-            <w:pPr>
-              <w:cnfStyle w:val="000000100000" w:firstRow="0" w:lastRow="0" w:firstColumn="0" w:lastColumn="0" w:oddVBand="0" w:evenVBand="0" w:oddHBand="1" w:evenHBand="0" w:firstRowFirstColumn="0" w:firstRowLastColumn="0" w:lastRowFirstColumn="0" w:lastRowLastColumn="0"/>
-              <w:rPr>
-                <w:rFonts w:ascii="Times New Roman" w:eastAsia="Times New Roman" w:hAnsi="Times New Roman" w:cs="Times New Roman"/>
-                <w:sz w:val="24"/>
-                <w:szCs w:val="24"/>
-              </w:rPr>
-            </w:pPr>
-            <w:r>
-              <w:rPr>
-                <w:rFonts w:ascii="Times New Roman" w:eastAsia="Times New Roman" w:hAnsi="Times New Roman" w:cs="Times New Roman"/>
-                <w:sz w:val="24"/>
-                <w:szCs w:val="24"/>
-              </w:rPr>
-              <w:t>Yes</w:t>
-            </w:r>
-          </w:p>
-        </w:tc>
-        <w:tc>
-          <w:tcPr>
-            <w:tcW w:w="1448" w:type="dxa"/>
-            <w:gridSpan w:val="2"/>
-            <w:hideMark/>
-          </w:tcPr>
-          <w:p>
-            <w:pPr>
-              <w:cnfStyle w:val="000000100000" w:firstRow="0" w:lastRow="0" w:firstColumn="0" w:lastColumn="0" w:oddVBand="0" w:evenVBand="0" w:oddHBand="1" w:evenHBand="0" w:firstRowFirstColumn="0" w:firstRowLastColumn="0" w:lastRowFirstColumn="0" w:lastRowLastColumn="0"/>
-              <w:rPr>
-                <w:rFonts w:ascii="Times New Roman" w:eastAsia="Times New Roman" w:hAnsi="Times New Roman" w:cs="Times New Roman"/>
-                <w:sz w:val="24"/>
-                <w:szCs w:val="24"/>
-              </w:rPr>
-            </w:pPr>
-            <w:r>
-              <w:rPr>
-                <w:rFonts w:ascii="Times New Roman" w:eastAsia="Times New Roman" w:hAnsi="Times New Roman" w:cs="Times New Roman"/>
-                <w:sz w:val="24"/>
-                <w:szCs w:val="24"/>
-              </w:rPr>
-              <w:t>Yes</w:t>
-            </w:r>
-          </w:p>
-        </w:tc>
-        <w:tc>
-          <w:tcPr>
-            <w:tcW w:w="1257" w:type="dxa"/>
-            <w:hideMark/>
-          </w:tcPr>
-          <w:p>
-            <w:pPr>
-              <w:cnfStyle w:val="000000100000" w:firstRow="0" w:lastRow="0" w:firstColumn="0" w:lastColumn="0" w:oddVBand="0" w:evenVBand="0" w:oddHBand="1" w:evenHBand="0" w:firstRowFirstColumn="0" w:firstRowLastColumn="0" w:lastRowFirstColumn="0" w:lastRowLastColumn="0"/>
-              <w:rPr>
-                <w:rFonts w:ascii="Times New Roman" w:eastAsia="Times New Roman" w:hAnsi="Times New Roman" w:cs="Times New Roman"/>
-                <w:sz w:val="24"/>
-                <w:szCs w:val="24"/>
-              </w:rPr>
-            </w:pPr>
-            <w:r>
-              <w:rPr>
-                <w:rFonts w:ascii="Times New Roman" w:eastAsia="Times New Roman" w:hAnsi="Times New Roman" w:cs="Times New Roman"/>
-                <w:sz w:val="24"/>
-                <w:szCs w:val="24"/>
-              </w:rPr>
-              <w:t>Yes</w:t>
-            </w:r>
-          </w:p>
-        </w:tc>
-        <w:tc>
-          <w:tcPr>
-            <w:tcW w:w="1230" w:type="dxa"/>
+            <w:tcW w:w="1328" w:type="dxa"/>
+            <w:hideMark/>
+          </w:tcPr>
+          <w:p>
+            <w:pPr>
+              <w:cnfStyle w:val="000000100000" w:firstRow="0" w:lastRow="0" w:firstColumn="0" w:lastColumn="0" w:oddVBand="0" w:evenVBand="0" w:oddHBand="1" w:evenHBand="0" w:firstRowFirstColumn="0" w:firstRowLastColumn="0" w:lastRowFirstColumn="0" w:lastRowLastColumn="0"/>
+              <w:rPr>
+                <w:rFonts w:ascii="Times New Roman" w:eastAsia="Times New Roman" w:hAnsi="Times New Roman" w:cs="Times New Roman"/>
+                <w:sz w:val="24"/>
+                <w:szCs w:val="24"/>
+              </w:rPr>
+            </w:pPr>
+            <w:r>
+              <w:rPr>
+                <w:rFonts w:ascii="Times New Roman" w:eastAsia="Times New Roman" w:hAnsi="Times New Roman" w:cs="Times New Roman"/>
+                <w:sz w:val="24"/>
+                <w:szCs w:val="24"/>
+              </w:rPr>
+              <w:t>Yes</w:t>
+            </w:r>
+          </w:p>
+        </w:tc>
+        <w:tc>
+          <w:tcPr>
+            <w:tcW w:w="1470" w:type="dxa"/>
+            <w:hideMark/>
+          </w:tcPr>
+          <w:p>
+            <w:pPr>
+              <w:cnfStyle w:val="000000100000" w:firstRow="0" w:lastRow="0" w:firstColumn="0" w:lastColumn="0" w:oddVBand="0" w:evenVBand="0" w:oddHBand="1" w:evenHBand="0" w:firstRowFirstColumn="0" w:firstRowLastColumn="0" w:lastRowFirstColumn="0" w:lastRowLastColumn="0"/>
+              <w:rPr>
+                <w:rFonts w:ascii="Times New Roman" w:eastAsia="Times New Roman" w:hAnsi="Times New Roman" w:cs="Times New Roman"/>
+                <w:sz w:val="24"/>
+                <w:szCs w:val="24"/>
+              </w:rPr>
+            </w:pPr>
+            <w:r>
+              <w:rPr>
+                <w:rFonts w:ascii="Times New Roman" w:eastAsia="Times New Roman" w:hAnsi="Times New Roman" w:cs="Times New Roman"/>
+                <w:sz w:val="24"/>
+                <w:szCs w:val="24"/>
+              </w:rPr>
+              <w:t>Yes</w:t>
+            </w:r>
+          </w:p>
+        </w:tc>
+        <w:tc>
+          <w:tcPr>
+            <w:tcW w:w="1179" w:type="dxa"/>
+            <w:hideMark/>
+          </w:tcPr>
+          <w:p>
+            <w:pPr>
+              <w:cnfStyle w:val="000000100000" w:firstRow="0" w:lastRow="0" w:firstColumn="0" w:lastColumn="0" w:oddVBand="0" w:evenVBand="0" w:oddHBand="1" w:evenHBand="0" w:firstRowFirstColumn="0" w:firstRowLastColumn="0" w:lastRowFirstColumn="0" w:lastRowLastColumn="0"/>
+              <w:rPr>
+                <w:rFonts w:ascii="Times New Roman" w:eastAsia="Times New Roman" w:hAnsi="Times New Roman" w:cs="Times New Roman"/>
+                <w:sz w:val="24"/>
+                <w:szCs w:val="24"/>
+              </w:rPr>
+            </w:pPr>
+            <w:r>
+              <w:rPr>
+                <w:rFonts w:ascii="Times New Roman" w:eastAsia="Times New Roman" w:hAnsi="Times New Roman" w:cs="Times New Roman"/>
+                <w:sz w:val="24"/>
+                <w:szCs w:val="24"/>
+              </w:rPr>
+              <w:t>Yes</w:t>
+            </w:r>
+          </w:p>
+        </w:tc>
+        <w:tc>
+          <w:tcPr>
+            <w:tcW w:w="1198" w:type="dxa"/>
             <w:hideMark/>
           </w:tcPr>
           <w:p>
@@ -1514,8 +1731,31 @@
         </w:tc>
         <w:tc>
           <w:tcPr>
-            <w:tcW w:w="1539" w:type="dxa"/>
-            <w:hideMark/>
+            <w:tcW w:w="1496" w:type="dxa"/>
+            <w:hideMark/>
+          </w:tcPr>
+          <w:p>
+            <w:pPr>
+              <w:cnfStyle w:val="000000100000" w:firstRow="0" w:lastRow="0" w:firstColumn="0" w:lastColumn="0" w:oddVBand="0" w:evenVBand="0" w:oddHBand="1" w:evenHBand="0" w:firstRowFirstColumn="0" w:firstRowLastColumn="0" w:lastRowFirstColumn="0" w:lastRowLastColumn="0"/>
+              <w:rPr>
+                <w:rFonts w:ascii="Times New Roman" w:eastAsia="Times New Roman" w:hAnsi="Times New Roman" w:cs="Times New Roman"/>
+                <w:sz w:val="24"/>
+                <w:szCs w:val="24"/>
+              </w:rPr>
+            </w:pPr>
+            <w:r>
+              <w:rPr>
+                <w:rFonts w:ascii="Times New Roman" w:eastAsia="Times New Roman" w:hAnsi="Times New Roman" w:cs="Times New Roman"/>
+                <w:sz w:val="24"/>
+                <w:szCs w:val="24"/>
+              </w:rPr>
+              <w:t>Yes</w:t>
+            </w:r>
+          </w:p>
+        </w:tc>
+        <w:tc>
+          <w:tcPr>
+            <w:tcW w:w="1263" w:type="dxa"/>
           </w:tcPr>
           <w:p>
             <w:pPr>
@@ -1539,12 +1779,12 @@
       </w:tr>
       <w:tr>
         <w:trPr>
-          <w:trHeight w:val="603"/>
+          <w:trHeight w:val="619"/>
         </w:trPr>
         <w:tc>
           <w:tcPr>
             <w:cnfStyle w:val="001000000000" w:firstRow="0" w:lastRow="0" w:firstColumn="1" w:lastColumn="0" w:oddVBand="0" w:evenVBand="0" w:oddHBand="0" w:evenHBand="0" w:firstRowFirstColumn="0" w:firstRowLastColumn="0" w:lastRowFirstColumn="0" w:lastRowLastColumn="0"/>
-            <w:tcW w:w="3415" w:type="dxa"/>
+            <w:tcW w:w="2106" w:type="dxa"/>
             <w:hideMark/>
           </w:tcPr>
           <w:p>
@@ -1567,7 +1807,7 @@
         </w:tc>
         <w:tc>
           <w:tcPr>
-            <w:tcW w:w="1094" w:type="dxa"/>
+            <w:tcW w:w="1328" w:type="dxa"/>
             <w:hideMark/>
           </w:tcPr>
           <w:p>
@@ -1591,8 +1831,7 @@
         </w:tc>
         <w:tc>
           <w:tcPr>
-            <w:tcW w:w="1448" w:type="dxa"/>
-            <w:gridSpan w:val="2"/>
+            <w:tcW w:w="1470" w:type="dxa"/>
             <w:hideMark/>
           </w:tcPr>
           <w:p>
@@ -1616,7 +1855,7 @@
         </w:tc>
         <w:tc>
           <w:tcPr>
-            <w:tcW w:w="1257" w:type="dxa"/>
+            <w:tcW w:w="1179" w:type="dxa"/>
             <w:hideMark/>
           </w:tcPr>
           <w:p>
@@ -1640,7 +1879,7 @@
         </w:tc>
         <w:tc>
           <w:tcPr>
-            <w:tcW w:w="1230" w:type="dxa"/>
+            <w:tcW w:w="1198" w:type="dxa"/>
             <w:hideMark/>
           </w:tcPr>
           <w:p>
@@ -1664,7 +1903,7 @@
         </w:tc>
         <w:tc>
           <w:tcPr>
-            <w:tcW w:w="1539" w:type="dxa"/>
+            <w:tcW w:w="1496" w:type="dxa"/>
             <w:hideMark/>
           </w:tcPr>
           <w:p>
@@ -1683,6 +1922,29 @@
                 <w:szCs w:val="24"/>
               </w:rPr>
               <w:t>No</w:t>
+            </w:r>
+          </w:p>
+        </w:tc>
+        <w:tc>
+          <w:tcPr>
+            <w:tcW w:w="1263" w:type="dxa"/>
+          </w:tcPr>
+          <w:p>
+            <w:pPr>
+              <w:cnfStyle w:val="000000000000" w:firstRow="0" w:lastRow="0" w:firstColumn="0" w:lastColumn="0" w:oddVBand="0" w:evenVBand="0" w:oddHBand="0" w:evenHBand="0" w:firstRowFirstColumn="0" w:firstRowLastColumn="0" w:lastRowFirstColumn="0" w:lastRowLastColumn="0"/>
+              <w:rPr>
+                <w:rFonts w:ascii="Times New Roman" w:eastAsia="Times New Roman" w:hAnsi="Times New Roman" w:cs="Times New Roman"/>
+                <w:sz w:val="24"/>
+                <w:szCs w:val="24"/>
+              </w:rPr>
+            </w:pPr>
+            <w:r>
+              <w:rPr>
+                <w:rFonts w:ascii="Times New Roman" w:eastAsia="Times New Roman" w:hAnsi="Times New Roman" w:cs="Times New Roman"/>
+                <w:sz w:val="24"/>
+                <w:szCs w:val="24"/>
+              </w:rPr>
+              <w:t>Yes</w:t>
             </w:r>
           </w:p>
         </w:tc>
@@ -1690,12 +1952,12 @@
       <w:tr>
         <w:trPr>
           <w:cnfStyle w:val="000000100000" w:firstRow="0" w:lastRow="0" w:firstColumn="0" w:lastColumn="0" w:oddVBand="0" w:evenVBand="0" w:oddHBand="1" w:evenHBand="0" w:firstRowFirstColumn="0" w:firstRowLastColumn="0" w:lastRowFirstColumn="0" w:lastRowLastColumn="0"/>
-          <w:trHeight w:val="922"/>
+          <w:trHeight w:val="947"/>
         </w:trPr>
         <w:tc>
           <w:tcPr>
             <w:cnfStyle w:val="001000000000" w:firstRow="0" w:lastRow="0" w:firstColumn="1" w:lastColumn="0" w:oddVBand="0" w:evenVBand="0" w:oddHBand="0" w:evenHBand="0" w:firstRowFirstColumn="0" w:firstRowLastColumn="0" w:lastRowFirstColumn="0" w:lastRowLastColumn="0"/>
-            <w:tcW w:w="3415" w:type="dxa"/>
+            <w:tcW w:w="2106" w:type="dxa"/>
             <w:hideMark/>
           </w:tcPr>
           <w:p>
@@ -1718,104 +1980,103 @@
         </w:tc>
         <w:tc>
           <w:tcPr>
-            <w:tcW w:w="1094" w:type="dxa"/>
-            <w:hideMark/>
-          </w:tcPr>
-          <w:p>
-            <w:pPr>
-              <w:cnfStyle w:val="000000100000" w:firstRow="0" w:lastRow="0" w:firstColumn="0" w:lastColumn="0" w:oddVBand="0" w:evenVBand="0" w:oddHBand="1" w:evenHBand="0" w:firstRowFirstColumn="0" w:firstRowLastColumn="0" w:lastRowFirstColumn="0" w:lastRowLastColumn="0"/>
-              <w:rPr>
-                <w:rFonts w:ascii="Times New Roman" w:eastAsia="Times New Roman" w:hAnsi="Times New Roman" w:cs="Times New Roman"/>
-                <w:sz w:val="24"/>
-                <w:szCs w:val="24"/>
-              </w:rPr>
-            </w:pPr>
-            <w:r>
-              <w:rPr>
-                <w:rFonts w:ascii="Times New Roman" w:eastAsia="Times New Roman" w:hAnsi="Times New Roman" w:cs="Times New Roman"/>
-                <w:sz w:val="24"/>
-                <w:szCs w:val="24"/>
-              </w:rPr>
-              <w:t>Yes</w:t>
-            </w:r>
-          </w:p>
-        </w:tc>
-        <w:tc>
-          <w:tcPr>
-            <w:tcW w:w="1448" w:type="dxa"/>
-            <w:gridSpan w:val="2"/>
-            <w:hideMark/>
-          </w:tcPr>
-          <w:p>
-            <w:pPr>
-              <w:cnfStyle w:val="000000100000" w:firstRow="0" w:lastRow="0" w:firstColumn="0" w:lastColumn="0" w:oddVBand="0" w:evenVBand="0" w:oddHBand="1" w:evenHBand="0" w:firstRowFirstColumn="0" w:firstRowLastColumn="0" w:lastRowFirstColumn="0" w:lastRowLastColumn="0"/>
-              <w:rPr>
-                <w:rFonts w:ascii="Times New Roman" w:eastAsia="Times New Roman" w:hAnsi="Times New Roman" w:cs="Times New Roman"/>
-                <w:sz w:val="24"/>
-                <w:szCs w:val="24"/>
-              </w:rPr>
-            </w:pPr>
-            <w:r>
-              <w:rPr>
-                <w:rFonts w:ascii="Times New Roman" w:eastAsia="Times New Roman" w:hAnsi="Times New Roman" w:cs="Times New Roman"/>
-                <w:sz w:val="24"/>
-                <w:szCs w:val="24"/>
-              </w:rPr>
-              <w:t>Yes</w:t>
-            </w:r>
-          </w:p>
-        </w:tc>
-        <w:tc>
-          <w:tcPr>
-            <w:tcW w:w="1257" w:type="dxa"/>
-            <w:hideMark/>
-          </w:tcPr>
-          <w:p>
-            <w:pPr>
-              <w:cnfStyle w:val="000000100000" w:firstRow="0" w:lastRow="0" w:firstColumn="0" w:lastColumn="0" w:oddVBand="0" w:evenVBand="0" w:oddHBand="1" w:evenHBand="0" w:firstRowFirstColumn="0" w:firstRowLastColumn="0" w:lastRowFirstColumn="0" w:lastRowLastColumn="0"/>
-              <w:rPr>
-                <w:rFonts w:ascii="Times New Roman" w:eastAsia="Times New Roman" w:hAnsi="Times New Roman" w:cs="Times New Roman"/>
-                <w:sz w:val="24"/>
-                <w:szCs w:val="24"/>
-              </w:rPr>
-            </w:pPr>
-            <w:r>
-              <w:rPr>
-                <w:rFonts w:ascii="Times New Roman" w:eastAsia="Times New Roman" w:hAnsi="Times New Roman" w:cs="Times New Roman"/>
-                <w:sz w:val="24"/>
-                <w:szCs w:val="24"/>
-              </w:rPr>
-              <w:t>Yes</w:t>
-            </w:r>
-          </w:p>
-        </w:tc>
-        <w:tc>
-          <w:tcPr>
-            <w:tcW w:w="1230" w:type="dxa"/>
-            <w:hideMark/>
-          </w:tcPr>
-          <w:p>
-            <w:pPr>
-              <w:cnfStyle w:val="000000100000" w:firstRow="0" w:lastRow="0" w:firstColumn="0" w:lastColumn="0" w:oddVBand="0" w:evenVBand="0" w:oddHBand="1" w:evenHBand="0" w:firstRowFirstColumn="0" w:firstRowLastColumn="0" w:lastRowFirstColumn="0" w:lastRowLastColumn="0"/>
-              <w:rPr>
-                <w:rFonts w:ascii="Times New Roman" w:eastAsia="Times New Roman" w:hAnsi="Times New Roman" w:cs="Times New Roman"/>
-                <w:sz w:val="24"/>
-                <w:szCs w:val="24"/>
-              </w:rPr>
-            </w:pPr>
-            <w:r>
-              <w:rPr>
-                <w:rFonts w:ascii="Times New Roman" w:eastAsia="Times New Roman" w:hAnsi="Times New Roman" w:cs="Times New Roman"/>
-                <w:sz w:val="24"/>
-                <w:szCs w:val="24"/>
-              </w:rPr>
-              <w:t>Yes</w:t>
-            </w:r>
-          </w:p>
-        </w:tc>
-        <w:tc>
-          <w:tcPr>
-            <w:tcW w:w="1539" w:type="dxa"/>
+            <w:tcW w:w="1328" w:type="dxa"/>
+            <w:hideMark/>
+          </w:tcPr>
+          <w:p>
+            <w:pPr>
+              <w:cnfStyle w:val="000000100000" w:firstRow="0" w:lastRow="0" w:firstColumn="0" w:lastColumn="0" w:oddVBand="0" w:evenVBand="0" w:oddHBand="1" w:evenHBand="0" w:firstRowFirstColumn="0" w:firstRowLastColumn="0" w:lastRowFirstColumn="0" w:lastRowLastColumn="0"/>
+              <w:rPr>
+                <w:rFonts w:ascii="Times New Roman" w:eastAsia="Times New Roman" w:hAnsi="Times New Roman" w:cs="Times New Roman"/>
+                <w:sz w:val="24"/>
+                <w:szCs w:val="24"/>
+              </w:rPr>
+            </w:pPr>
+            <w:r>
+              <w:rPr>
+                <w:rFonts w:ascii="Times New Roman" w:eastAsia="Times New Roman" w:hAnsi="Times New Roman" w:cs="Times New Roman"/>
+                <w:sz w:val="24"/>
+                <w:szCs w:val="24"/>
+              </w:rPr>
+              <w:t>Yes</w:t>
+            </w:r>
+          </w:p>
+        </w:tc>
+        <w:tc>
+          <w:tcPr>
+            <w:tcW w:w="1470" w:type="dxa"/>
+            <w:hideMark/>
+          </w:tcPr>
+          <w:p>
+            <w:pPr>
+              <w:cnfStyle w:val="000000100000" w:firstRow="0" w:lastRow="0" w:firstColumn="0" w:lastColumn="0" w:oddVBand="0" w:evenVBand="0" w:oddHBand="1" w:evenHBand="0" w:firstRowFirstColumn="0" w:firstRowLastColumn="0" w:lastRowFirstColumn="0" w:lastRowLastColumn="0"/>
+              <w:rPr>
+                <w:rFonts w:ascii="Times New Roman" w:eastAsia="Times New Roman" w:hAnsi="Times New Roman" w:cs="Times New Roman"/>
+                <w:sz w:val="24"/>
+                <w:szCs w:val="24"/>
+              </w:rPr>
+            </w:pPr>
+            <w:r>
+              <w:rPr>
+                <w:rFonts w:ascii="Times New Roman" w:eastAsia="Times New Roman" w:hAnsi="Times New Roman" w:cs="Times New Roman"/>
+                <w:sz w:val="24"/>
+                <w:szCs w:val="24"/>
+              </w:rPr>
+              <w:t>Yes</w:t>
+            </w:r>
+          </w:p>
+        </w:tc>
+        <w:tc>
+          <w:tcPr>
+            <w:tcW w:w="1179" w:type="dxa"/>
+            <w:hideMark/>
+          </w:tcPr>
+          <w:p>
+            <w:pPr>
+              <w:cnfStyle w:val="000000100000" w:firstRow="0" w:lastRow="0" w:firstColumn="0" w:lastColumn="0" w:oddVBand="0" w:evenVBand="0" w:oddHBand="1" w:evenHBand="0" w:firstRowFirstColumn="0" w:firstRowLastColumn="0" w:lastRowFirstColumn="0" w:lastRowLastColumn="0"/>
+              <w:rPr>
+                <w:rFonts w:ascii="Times New Roman" w:eastAsia="Times New Roman" w:hAnsi="Times New Roman" w:cs="Times New Roman"/>
+                <w:sz w:val="24"/>
+                <w:szCs w:val="24"/>
+              </w:rPr>
+            </w:pPr>
+            <w:r>
+              <w:rPr>
+                <w:rFonts w:ascii="Times New Roman" w:eastAsia="Times New Roman" w:hAnsi="Times New Roman" w:cs="Times New Roman"/>
+                <w:sz w:val="24"/>
+                <w:szCs w:val="24"/>
+              </w:rPr>
+              <w:t>Yes</w:t>
+            </w:r>
+          </w:p>
+        </w:tc>
+        <w:tc>
+          <w:tcPr>
+            <w:tcW w:w="1198" w:type="dxa"/>
+            <w:hideMark/>
+          </w:tcPr>
+          <w:p>
+            <w:pPr>
+              <w:cnfStyle w:val="000000100000" w:firstRow="0" w:lastRow="0" w:firstColumn="0" w:lastColumn="0" w:oddVBand="0" w:evenVBand="0" w:oddHBand="1" w:evenHBand="0" w:firstRowFirstColumn="0" w:firstRowLastColumn="0" w:lastRowFirstColumn="0" w:lastRowLastColumn="0"/>
+              <w:rPr>
+                <w:rFonts w:ascii="Times New Roman" w:eastAsia="Times New Roman" w:hAnsi="Times New Roman" w:cs="Times New Roman"/>
+                <w:sz w:val="24"/>
+                <w:szCs w:val="24"/>
+              </w:rPr>
+            </w:pPr>
+            <w:r>
+              <w:rPr>
+                <w:rFonts w:ascii="Times New Roman" w:eastAsia="Times New Roman" w:hAnsi="Times New Roman" w:cs="Times New Roman"/>
+                <w:sz w:val="24"/>
+                <w:szCs w:val="24"/>
+              </w:rPr>
+              <w:t>Yes</w:t>
+            </w:r>
+          </w:p>
+        </w:tc>
+        <w:tc>
+          <w:tcPr>
+            <w:tcW w:w="1496" w:type="dxa"/>
             <w:hideMark/>
           </w:tcPr>
           <w:p>
@@ -1834,18 +2095,41 @@
                 <w:szCs w:val="24"/>
               </w:rPr>
               <w:t>No</w:t>
+            </w:r>
+          </w:p>
+        </w:tc>
+        <w:tc>
+          <w:tcPr>
+            <w:tcW w:w="1263" w:type="dxa"/>
+          </w:tcPr>
+          <w:p>
+            <w:pPr>
+              <w:cnfStyle w:val="000000100000" w:firstRow="0" w:lastRow="0" w:firstColumn="0" w:lastColumn="0" w:oddVBand="0" w:evenVBand="0" w:oddHBand="1" w:evenHBand="0" w:firstRowFirstColumn="0" w:firstRowLastColumn="0" w:lastRowFirstColumn="0" w:lastRowLastColumn="0"/>
+              <w:rPr>
+                <w:rFonts w:ascii="Times New Roman" w:eastAsia="Times New Roman" w:hAnsi="Times New Roman" w:cs="Times New Roman"/>
+                <w:sz w:val="24"/>
+                <w:szCs w:val="24"/>
+              </w:rPr>
+            </w:pPr>
+            <w:r>
+              <w:rPr>
+                <w:rFonts w:ascii="Times New Roman" w:eastAsia="Times New Roman" w:hAnsi="Times New Roman" w:cs="Times New Roman"/>
+                <w:sz w:val="24"/>
+                <w:szCs w:val="24"/>
+              </w:rPr>
+              <w:t>Yes</w:t>
             </w:r>
           </w:p>
         </w:tc>
       </w:tr>
       <w:tr>
         <w:trPr>
-          <w:trHeight w:val="683"/>
+          <w:trHeight w:val="702"/>
         </w:trPr>
         <w:tc>
           <w:tcPr>
             <w:cnfStyle w:val="001000000000" w:firstRow="0" w:lastRow="0" w:firstColumn="1" w:lastColumn="0" w:oddVBand="0" w:evenVBand="0" w:oddHBand="0" w:evenHBand="0" w:firstRowFirstColumn="0" w:firstRowLastColumn="0" w:lastRowFirstColumn="0" w:lastRowLastColumn="0"/>
-            <w:tcW w:w="3415" w:type="dxa"/>
+            <w:tcW w:w="2106" w:type="dxa"/>
             <w:hideMark/>
           </w:tcPr>
           <w:p>
@@ -1868,104 +2152,103 @@
         </w:tc>
         <w:tc>
           <w:tcPr>
-            <w:tcW w:w="1094" w:type="dxa"/>
-            <w:hideMark/>
-          </w:tcPr>
-          <w:p>
-            <w:pPr>
-              <w:cnfStyle w:val="000000000000" w:firstRow="0" w:lastRow="0" w:firstColumn="0" w:lastColumn="0" w:oddVBand="0" w:evenVBand="0" w:oddHBand="0" w:evenHBand="0" w:firstRowFirstColumn="0" w:firstRowLastColumn="0" w:lastRowFirstColumn="0" w:lastRowLastColumn="0"/>
-              <w:rPr>
-                <w:rFonts w:ascii="Times New Roman" w:eastAsia="Times New Roman" w:hAnsi="Times New Roman" w:cs="Times New Roman"/>
-                <w:sz w:val="24"/>
-                <w:szCs w:val="24"/>
-              </w:rPr>
-            </w:pPr>
-            <w:r>
-              <w:rPr>
-                <w:rFonts w:ascii="Times New Roman" w:eastAsia="Times New Roman" w:hAnsi="Times New Roman" w:cs="Times New Roman"/>
-                <w:sz w:val="24"/>
-                <w:szCs w:val="24"/>
-              </w:rPr>
-              <w:t>Yes</w:t>
-            </w:r>
-          </w:p>
-        </w:tc>
-        <w:tc>
-          <w:tcPr>
-            <w:tcW w:w="1448" w:type="dxa"/>
-            <w:gridSpan w:val="2"/>
-            <w:hideMark/>
-          </w:tcPr>
-          <w:p>
-            <w:pPr>
-              <w:cnfStyle w:val="000000000000" w:firstRow="0" w:lastRow="0" w:firstColumn="0" w:lastColumn="0" w:oddVBand="0" w:evenVBand="0" w:oddHBand="0" w:evenHBand="0" w:firstRowFirstColumn="0" w:firstRowLastColumn="0" w:lastRowFirstColumn="0" w:lastRowLastColumn="0"/>
-              <w:rPr>
-                <w:rFonts w:ascii="Times New Roman" w:eastAsia="Times New Roman" w:hAnsi="Times New Roman" w:cs="Times New Roman"/>
-                <w:sz w:val="24"/>
-                <w:szCs w:val="24"/>
-              </w:rPr>
-            </w:pPr>
-            <w:r>
-              <w:rPr>
-                <w:rFonts w:ascii="Times New Roman" w:eastAsia="Times New Roman" w:hAnsi="Times New Roman" w:cs="Times New Roman"/>
-                <w:sz w:val="24"/>
-                <w:szCs w:val="24"/>
-              </w:rPr>
-              <w:t>Yes</w:t>
-            </w:r>
-          </w:p>
-        </w:tc>
-        <w:tc>
-          <w:tcPr>
-            <w:tcW w:w="1257" w:type="dxa"/>
-            <w:hideMark/>
-          </w:tcPr>
-          <w:p>
-            <w:pPr>
-              <w:cnfStyle w:val="000000000000" w:firstRow="0" w:lastRow="0" w:firstColumn="0" w:lastColumn="0" w:oddVBand="0" w:evenVBand="0" w:oddHBand="0" w:evenHBand="0" w:firstRowFirstColumn="0" w:firstRowLastColumn="0" w:lastRowFirstColumn="0" w:lastRowLastColumn="0"/>
-              <w:rPr>
-                <w:rFonts w:ascii="Times New Roman" w:eastAsia="Times New Roman" w:hAnsi="Times New Roman" w:cs="Times New Roman"/>
-                <w:sz w:val="24"/>
-                <w:szCs w:val="24"/>
-              </w:rPr>
-            </w:pPr>
-            <w:r>
-              <w:rPr>
-                <w:rFonts w:ascii="Times New Roman" w:eastAsia="Times New Roman" w:hAnsi="Times New Roman" w:cs="Times New Roman"/>
-                <w:sz w:val="24"/>
-                <w:szCs w:val="24"/>
-              </w:rPr>
-              <w:t>Yes</w:t>
-            </w:r>
-          </w:p>
-        </w:tc>
-        <w:tc>
-          <w:tcPr>
-            <w:tcW w:w="1230" w:type="dxa"/>
-            <w:hideMark/>
-          </w:tcPr>
-          <w:p>
-            <w:pPr>
-              <w:cnfStyle w:val="000000000000" w:firstRow="0" w:lastRow="0" w:firstColumn="0" w:lastColumn="0" w:oddVBand="0" w:evenVBand="0" w:oddHBand="0" w:evenHBand="0" w:firstRowFirstColumn="0" w:firstRowLastColumn="0" w:lastRowFirstColumn="0" w:lastRowLastColumn="0"/>
-              <w:rPr>
-                <w:rFonts w:ascii="Times New Roman" w:eastAsia="Times New Roman" w:hAnsi="Times New Roman" w:cs="Times New Roman"/>
-                <w:sz w:val="24"/>
-                <w:szCs w:val="24"/>
-              </w:rPr>
-            </w:pPr>
-            <w:r>
-              <w:rPr>
-                <w:rFonts w:ascii="Times New Roman" w:eastAsia="Times New Roman" w:hAnsi="Times New Roman" w:cs="Times New Roman"/>
-                <w:sz w:val="24"/>
-                <w:szCs w:val="24"/>
-              </w:rPr>
-              <w:t>Yes</w:t>
-            </w:r>
-          </w:p>
-        </w:tc>
-        <w:tc>
-          <w:tcPr>
-            <w:tcW w:w="1539" w:type="dxa"/>
+            <w:tcW w:w="1328" w:type="dxa"/>
+            <w:hideMark/>
+          </w:tcPr>
+          <w:p>
+            <w:pPr>
+              <w:cnfStyle w:val="000000000000" w:firstRow="0" w:lastRow="0" w:firstColumn="0" w:lastColumn="0" w:oddVBand="0" w:evenVBand="0" w:oddHBand="0" w:evenHBand="0" w:firstRowFirstColumn="0" w:firstRowLastColumn="0" w:lastRowFirstColumn="0" w:lastRowLastColumn="0"/>
+              <w:rPr>
+                <w:rFonts w:ascii="Times New Roman" w:eastAsia="Times New Roman" w:hAnsi="Times New Roman" w:cs="Times New Roman"/>
+                <w:sz w:val="24"/>
+                <w:szCs w:val="24"/>
+              </w:rPr>
+            </w:pPr>
+            <w:r>
+              <w:rPr>
+                <w:rFonts w:ascii="Times New Roman" w:eastAsia="Times New Roman" w:hAnsi="Times New Roman" w:cs="Times New Roman"/>
+                <w:sz w:val="24"/>
+                <w:szCs w:val="24"/>
+              </w:rPr>
+              <w:t>Yes</w:t>
+            </w:r>
+          </w:p>
+        </w:tc>
+        <w:tc>
+          <w:tcPr>
+            <w:tcW w:w="1470" w:type="dxa"/>
+            <w:hideMark/>
+          </w:tcPr>
+          <w:p>
+            <w:pPr>
+              <w:cnfStyle w:val="000000000000" w:firstRow="0" w:lastRow="0" w:firstColumn="0" w:lastColumn="0" w:oddVBand="0" w:evenVBand="0" w:oddHBand="0" w:evenHBand="0" w:firstRowFirstColumn="0" w:firstRowLastColumn="0" w:lastRowFirstColumn="0" w:lastRowLastColumn="0"/>
+              <w:rPr>
+                <w:rFonts w:ascii="Times New Roman" w:eastAsia="Times New Roman" w:hAnsi="Times New Roman" w:cs="Times New Roman"/>
+                <w:sz w:val="24"/>
+                <w:szCs w:val="24"/>
+              </w:rPr>
+            </w:pPr>
+            <w:r>
+              <w:rPr>
+                <w:rFonts w:ascii="Times New Roman" w:eastAsia="Times New Roman" w:hAnsi="Times New Roman" w:cs="Times New Roman"/>
+                <w:sz w:val="24"/>
+                <w:szCs w:val="24"/>
+              </w:rPr>
+              <w:t>Yes</w:t>
+            </w:r>
+          </w:p>
+        </w:tc>
+        <w:tc>
+          <w:tcPr>
+            <w:tcW w:w="1179" w:type="dxa"/>
+            <w:hideMark/>
+          </w:tcPr>
+          <w:p>
+            <w:pPr>
+              <w:cnfStyle w:val="000000000000" w:firstRow="0" w:lastRow="0" w:firstColumn="0" w:lastColumn="0" w:oddVBand="0" w:evenVBand="0" w:oddHBand="0" w:evenHBand="0" w:firstRowFirstColumn="0" w:firstRowLastColumn="0" w:lastRowFirstColumn="0" w:lastRowLastColumn="0"/>
+              <w:rPr>
+                <w:rFonts w:ascii="Times New Roman" w:eastAsia="Times New Roman" w:hAnsi="Times New Roman" w:cs="Times New Roman"/>
+                <w:sz w:val="24"/>
+                <w:szCs w:val="24"/>
+              </w:rPr>
+            </w:pPr>
+            <w:r>
+              <w:rPr>
+                <w:rFonts w:ascii="Times New Roman" w:eastAsia="Times New Roman" w:hAnsi="Times New Roman" w:cs="Times New Roman"/>
+                <w:sz w:val="24"/>
+                <w:szCs w:val="24"/>
+              </w:rPr>
+              <w:t>Yes</w:t>
+            </w:r>
+          </w:p>
+        </w:tc>
+        <w:tc>
+          <w:tcPr>
+            <w:tcW w:w="1198" w:type="dxa"/>
+            <w:hideMark/>
+          </w:tcPr>
+          <w:p>
+            <w:pPr>
+              <w:cnfStyle w:val="000000000000" w:firstRow="0" w:lastRow="0" w:firstColumn="0" w:lastColumn="0" w:oddVBand="0" w:evenVBand="0" w:oddHBand="0" w:evenHBand="0" w:firstRowFirstColumn="0" w:firstRowLastColumn="0" w:lastRowFirstColumn="0" w:lastRowLastColumn="0"/>
+              <w:rPr>
+                <w:rFonts w:ascii="Times New Roman" w:eastAsia="Times New Roman" w:hAnsi="Times New Roman" w:cs="Times New Roman"/>
+                <w:sz w:val="24"/>
+                <w:szCs w:val="24"/>
+              </w:rPr>
+            </w:pPr>
+            <w:r>
+              <w:rPr>
+                <w:rFonts w:ascii="Times New Roman" w:eastAsia="Times New Roman" w:hAnsi="Times New Roman" w:cs="Times New Roman"/>
+                <w:sz w:val="24"/>
+                <w:szCs w:val="24"/>
+              </w:rPr>
+              <w:t>Yes</w:t>
+            </w:r>
+          </w:p>
+        </w:tc>
+        <w:tc>
+          <w:tcPr>
+            <w:tcW w:w="1496" w:type="dxa"/>
             <w:hideMark/>
           </w:tcPr>
           <w:p>
@@ -1984,11 +2267,882 @@
                 <w:szCs w:val="24"/>
               </w:rPr>
               <w:t>No</w:t>
+            </w:r>
+          </w:p>
+        </w:tc>
+        <w:tc>
+          <w:tcPr>
+            <w:tcW w:w="1263" w:type="dxa"/>
+          </w:tcPr>
+          <w:p>
+            <w:pPr>
+              <w:cnfStyle w:val="000000000000" w:firstRow="0" w:lastRow="0" w:firstColumn="0" w:lastColumn="0" w:oddVBand="0" w:evenVBand="0" w:oddHBand="0" w:evenHBand="0" w:firstRowFirstColumn="0" w:firstRowLastColumn="0" w:lastRowFirstColumn="0" w:lastRowLastColumn="0"/>
+              <w:rPr>
+                <w:rFonts w:ascii="Times New Roman" w:eastAsia="Times New Roman" w:hAnsi="Times New Roman" w:cs="Times New Roman"/>
+                <w:sz w:val="24"/>
+                <w:szCs w:val="24"/>
+              </w:rPr>
+            </w:pPr>
+            <w:r>
+              <w:rPr>
+                <w:rFonts w:ascii="Times New Roman" w:eastAsia="Times New Roman" w:hAnsi="Times New Roman" w:cs="Times New Roman"/>
+                <w:sz w:val="24"/>
+                <w:szCs w:val="24"/>
+              </w:rPr>
+              <w:t>No</w:t>
+            </w:r>
+          </w:p>
+        </w:tc>
+      </w:tr>
+      <w:tr>
+        <w:trPr>
+          <w:cnfStyle w:val="000000100000" w:firstRow="0" w:lastRow="0" w:firstColumn="0" w:lastColumn="0" w:oddVBand="0" w:evenVBand="0" w:oddHBand="1" w:evenHBand="0" w:firstRowFirstColumn="0" w:firstRowLastColumn="0" w:lastRowFirstColumn="0" w:lastRowLastColumn="0"/>
+          <w:trHeight w:val="702"/>
+        </w:trPr>
+        <w:tc>
+          <w:tcPr>
+            <w:cnfStyle w:val="001000000000" w:firstRow="0" w:lastRow="0" w:firstColumn="1" w:lastColumn="0" w:oddVBand="0" w:evenVBand="0" w:oddHBand="0" w:evenHBand="0" w:firstRowFirstColumn="0" w:firstRowLastColumn="0" w:lastRowFirstColumn="0" w:lastRowLastColumn="0"/>
+            <w:tcW w:w="2106" w:type="dxa"/>
+          </w:tcPr>
+          <w:p>
+            <w:pPr>
+              <w:rPr>
+                <w:rFonts w:ascii="Times New Roman" w:eastAsia="Times New Roman" w:hAnsi="Times New Roman" w:cs="Times New Roman"/>
+                <w:sz w:val="24"/>
+                <w:szCs w:val="24"/>
+              </w:rPr>
+            </w:pPr>
+            <w:r>
+              <w:rPr>
+                <w:rFonts w:ascii="Times New Roman" w:eastAsia="Times New Roman" w:hAnsi="Times New Roman" w:cs="Times New Roman"/>
+                <w:sz w:val="24"/>
+                <w:szCs w:val="24"/>
+                <w:lang w:bidi="ar-SY"/>
+              </w:rPr>
+              <w:t>Support Promo Wallet</w:t>
+            </w:r>
+          </w:p>
+        </w:tc>
+        <w:tc>
+          <w:tcPr>
+            <w:tcW w:w="1328" w:type="dxa"/>
+          </w:tcPr>
+          <w:p>
+            <w:pPr>
+              <w:cnfStyle w:val="000000100000" w:firstRow="0" w:lastRow="0" w:firstColumn="0" w:lastColumn="0" w:oddVBand="0" w:evenVBand="0" w:oddHBand="1" w:evenHBand="0" w:firstRowFirstColumn="0" w:firstRowLastColumn="0" w:lastRowFirstColumn="0" w:lastRowLastColumn="0"/>
+              <w:rPr>
+                <w:rFonts w:ascii="Times New Roman" w:eastAsia="Times New Roman" w:hAnsi="Times New Roman" w:cs="Times New Roman"/>
+                <w:sz w:val="24"/>
+                <w:szCs w:val="24"/>
+              </w:rPr>
+            </w:pPr>
+            <w:r>
+              <w:rPr>
+                <w:rFonts w:ascii="Times New Roman" w:eastAsia="Times New Roman" w:hAnsi="Times New Roman" w:cs="Times New Roman"/>
+                <w:sz w:val="24"/>
+                <w:szCs w:val="24"/>
+              </w:rPr>
+              <w:t>Yes</w:t>
+            </w:r>
+          </w:p>
+        </w:tc>
+        <w:tc>
+          <w:tcPr>
+            <w:tcW w:w="1470" w:type="dxa"/>
+          </w:tcPr>
+          <w:p>
+            <w:pPr>
+              <w:cnfStyle w:val="000000100000" w:firstRow="0" w:lastRow="0" w:firstColumn="0" w:lastColumn="0" w:oddVBand="0" w:evenVBand="0" w:oddHBand="1" w:evenHBand="0" w:firstRowFirstColumn="0" w:firstRowLastColumn="0" w:lastRowFirstColumn="0" w:lastRowLastColumn="0"/>
+              <w:rPr>
+                <w:rFonts w:ascii="Times New Roman" w:eastAsia="Times New Roman" w:hAnsi="Times New Roman" w:cs="Times New Roman"/>
+                <w:sz w:val="24"/>
+                <w:szCs w:val="24"/>
+              </w:rPr>
+            </w:pPr>
+            <w:r>
+              <w:rPr>
+                <w:rFonts w:ascii="Times New Roman" w:eastAsia="Times New Roman" w:hAnsi="Times New Roman" w:cs="Times New Roman"/>
+                <w:sz w:val="24"/>
+                <w:szCs w:val="24"/>
+              </w:rPr>
+              <w:t>Yes</w:t>
+            </w:r>
+          </w:p>
+        </w:tc>
+        <w:tc>
+          <w:tcPr>
+            <w:tcW w:w="1179" w:type="dxa"/>
+          </w:tcPr>
+          <w:p>
+            <w:pPr>
+              <w:cnfStyle w:val="000000100000" w:firstRow="0" w:lastRow="0" w:firstColumn="0" w:lastColumn="0" w:oddVBand="0" w:evenVBand="0" w:oddHBand="1" w:evenHBand="0" w:firstRowFirstColumn="0" w:firstRowLastColumn="0" w:lastRowFirstColumn="0" w:lastRowLastColumn="0"/>
+              <w:rPr>
+                <w:rFonts w:ascii="Times New Roman" w:eastAsia="Times New Roman" w:hAnsi="Times New Roman" w:cs="Times New Roman"/>
+                <w:sz w:val="24"/>
+                <w:szCs w:val="24"/>
+              </w:rPr>
+            </w:pPr>
+            <w:r>
+              <w:rPr>
+                <w:rFonts w:ascii="Times New Roman" w:eastAsia="Times New Roman" w:hAnsi="Times New Roman" w:cs="Times New Roman"/>
+                <w:sz w:val="24"/>
+                <w:szCs w:val="24"/>
+              </w:rPr>
+              <w:t>Yes</w:t>
+            </w:r>
+          </w:p>
+        </w:tc>
+        <w:tc>
+          <w:tcPr>
+            <w:tcW w:w="1198" w:type="dxa"/>
+          </w:tcPr>
+          <w:p>
+            <w:pPr>
+              <w:cnfStyle w:val="000000100000" w:firstRow="0" w:lastRow="0" w:firstColumn="0" w:lastColumn="0" w:oddVBand="0" w:evenVBand="0" w:oddHBand="1" w:evenHBand="0" w:firstRowFirstColumn="0" w:firstRowLastColumn="0" w:lastRowFirstColumn="0" w:lastRowLastColumn="0"/>
+              <w:rPr>
+                <w:rFonts w:ascii="Times New Roman" w:eastAsia="Times New Roman" w:hAnsi="Times New Roman" w:cs="Times New Roman"/>
+                <w:sz w:val="24"/>
+                <w:szCs w:val="24"/>
+              </w:rPr>
+            </w:pPr>
+            <w:r>
+              <w:rPr>
+                <w:rFonts w:ascii="Times New Roman" w:eastAsia="Times New Roman" w:hAnsi="Times New Roman" w:cs="Times New Roman"/>
+                <w:sz w:val="24"/>
+                <w:szCs w:val="24"/>
+              </w:rPr>
+              <w:t>Yes</w:t>
+            </w:r>
+          </w:p>
+        </w:tc>
+        <w:tc>
+          <w:tcPr>
+            <w:tcW w:w="1496" w:type="dxa"/>
+          </w:tcPr>
+          <w:p>
+            <w:pPr>
+              <w:cnfStyle w:val="000000100000" w:firstRow="0" w:lastRow="0" w:firstColumn="0" w:lastColumn="0" w:oddVBand="0" w:evenVBand="0" w:oddHBand="1" w:evenHBand="0" w:firstRowFirstColumn="0" w:firstRowLastColumn="0" w:lastRowFirstColumn="0" w:lastRowLastColumn="0"/>
+              <w:rPr>
+                <w:rFonts w:ascii="Times New Roman" w:eastAsia="Times New Roman" w:hAnsi="Times New Roman" w:cs="Times New Roman"/>
+                <w:sz w:val="24"/>
+                <w:szCs w:val="24"/>
+              </w:rPr>
+            </w:pPr>
+            <w:r>
+              <w:rPr>
+                <w:rFonts w:ascii="Times New Roman" w:eastAsia="Times New Roman" w:hAnsi="Times New Roman" w:cs="Times New Roman"/>
+                <w:sz w:val="24"/>
+                <w:szCs w:val="24"/>
+              </w:rPr>
+              <w:t>Yes</w:t>
+            </w:r>
+          </w:p>
+        </w:tc>
+        <w:tc>
+          <w:tcPr>
+            <w:tcW w:w="1263" w:type="dxa"/>
+          </w:tcPr>
+          <w:p>
+            <w:pPr>
+              <w:cnfStyle w:val="000000100000" w:firstRow="0" w:lastRow="0" w:firstColumn="0" w:lastColumn="0" w:oddVBand="0" w:evenVBand="0" w:oddHBand="1" w:evenHBand="0" w:firstRowFirstColumn="0" w:firstRowLastColumn="0" w:lastRowFirstColumn="0" w:lastRowLastColumn="0"/>
+              <w:rPr>
+                <w:rFonts w:ascii="Times New Roman" w:eastAsia="Times New Roman" w:hAnsi="Times New Roman" w:cs="Times New Roman"/>
+                <w:sz w:val="24"/>
+                <w:szCs w:val="24"/>
+              </w:rPr>
+            </w:pPr>
+            <w:r>
+              <w:rPr>
+                <w:rFonts w:ascii="Times New Roman" w:eastAsia="Times New Roman" w:hAnsi="Times New Roman" w:cs="Times New Roman"/>
+                <w:sz w:val="24"/>
+                <w:szCs w:val="24"/>
+              </w:rPr>
+              <w:t>Yes</w:t>
+            </w:r>
+          </w:p>
+        </w:tc>
+      </w:tr>
+      <w:tr>
+        <w:trPr>
+          <w:trHeight w:val="702"/>
+        </w:trPr>
+        <w:tc>
+          <w:tcPr>
+            <w:cnfStyle w:val="001000000000" w:firstRow="0" w:lastRow="0" w:firstColumn="1" w:lastColumn="0" w:oddVBand="0" w:evenVBand="0" w:oddHBand="0" w:evenHBand="0" w:firstRowFirstColumn="0" w:firstRowLastColumn="0" w:lastRowFirstColumn="0" w:lastRowLastColumn="0"/>
+            <w:tcW w:w="2106" w:type="dxa"/>
+          </w:tcPr>
+          <w:p>
+            <w:pPr>
+              <w:rPr>
+                <w:rFonts w:ascii="Times New Roman" w:eastAsia="Times New Roman" w:hAnsi="Times New Roman" w:cs="Times New Roman"/>
+                <w:sz w:val="24"/>
+                <w:szCs w:val="24"/>
+              </w:rPr>
+            </w:pPr>
+            <w:r>
+              <w:rPr>
+                <w:rFonts w:ascii="Times New Roman" w:eastAsia="Times New Roman" w:hAnsi="Times New Roman" w:cs="Times New Roman"/>
+                <w:sz w:val="24"/>
+                <w:szCs w:val="24"/>
+                <w:lang w:bidi="ar-SY"/>
+              </w:rPr>
+              <w:t xml:space="preserve">Support Building Dynamic Map </w:t>
+            </w:r>
+          </w:p>
+        </w:tc>
+        <w:tc>
+          <w:tcPr>
+            <w:tcW w:w="1328" w:type="dxa"/>
+          </w:tcPr>
+          <w:p>
+            <w:pPr>
+              <w:cnfStyle w:val="000000000000" w:firstRow="0" w:lastRow="0" w:firstColumn="0" w:lastColumn="0" w:oddVBand="0" w:evenVBand="0" w:oddHBand="0" w:evenHBand="0" w:firstRowFirstColumn="0" w:firstRowLastColumn="0" w:lastRowFirstColumn="0" w:lastRowLastColumn="0"/>
+              <w:rPr>
+                <w:rFonts w:ascii="Times New Roman" w:eastAsia="Times New Roman" w:hAnsi="Times New Roman" w:cs="Times New Roman"/>
+                <w:sz w:val="24"/>
+                <w:szCs w:val="24"/>
+              </w:rPr>
+            </w:pPr>
+            <w:r>
+              <w:rPr>
+                <w:rFonts w:ascii="Times New Roman" w:eastAsia="Times New Roman" w:hAnsi="Times New Roman" w:cs="Times New Roman"/>
+                <w:sz w:val="24"/>
+                <w:szCs w:val="24"/>
+              </w:rPr>
+              <w:t>No</w:t>
+            </w:r>
+          </w:p>
+        </w:tc>
+        <w:tc>
+          <w:tcPr>
+            <w:tcW w:w="1470" w:type="dxa"/>
+          </w:tcPr>
+          <w:p>
+            <w:pPr>
+              <w:cnfStyle w:val="000000000000" w:firstRow="0" w:lastRow="0" w:firstColumn="0" w:lastColumn="0" w:oddVBand="0" w:evenVBand="0" w:oddHBand="0" w:evenHBand="0" w:firstRowFirstColumn="0" w:firstRowLastColumn="0" w:lastRowFirstColumn="0" w:lastRowLastColumn="0"/>
+              <w:rPr>
+                <w:rFonts w:ascii="Times New Roman" w:eastAsia="Times New Roman" w:hAnsi="Times New Roman" w:cs="Times New Roman"/>
+                <w:sz w:val="24"/>
+                <w:szCs w:val="24"/>
+              </w:rPr>
+            </w:pPr>
+            <w:r>
+              <w:rPr>
+                <w:rFonts w:ascii="Times New Roman" w:eastAsia="Times New Roman" w:hAnsi="Times New Roman" w:cs="Times New Roman"/>
+                <w:sz w:val="24"/>
+                <w:szCs w:val="24"/>
+              </w:rPr>
+              <w:t>No</w:t>
+            </w:r>
+          </w:p>
+        </w:tc>
+        <w:tc>
+          <w:tcPr>
+            <w:tcW w:w="1179" w:type="dxa"/>
+          </w:tcPr>
+          <w:p>
+            <w:pPr>
+              <w:cnfStyle w:val="000000000000" w:firstRow="0" w:lastRow="0" w:firstColumn="0" w:lastColumn="0" w:oddVBand="0" w:evenVBand="0" w:oddHBand="0" w:evenHBand="0" w:firstRowFirstColumn="0" w:firstRowLastColumn="0" w:lastRowFirstColumn="0" w:lastRowLastColumn="0"/>
+              <w:rPr>
+                <w:rFonts w:ascii="Times New Roman" w:eastAsia="Times New Roman" w:hAnsi="Times New Roman" w:cs="Times New Roman"/>
+                <w:sz w:val="24"/>
+                <w:szCs w:val="24"/>
+              </w:rPr>
+            </w:pPr>
+            <w:r>
+              <w:rPr>
+                <w:rFonts w:ascii="Times New Roman" w:eastAsia="Times New Roman" w:hAnsi="Times New Roman" w:cs="Times New Roman"/>
+                <w:sz w:val="24"/>
+                <w:szCs w:val="24"/>
+              </w:rPr>
+              <w:t>No</w:t>
+            </w:r>
+          </w:p>
+        </w:tc>
+        <w:tc>
+          <w:tcPr>
+            <w:tcW w:w="1198" w:type="dxa"/>
+          </w:tcPr>
+          <w:p>
+            <w:pPr>
+              <w:cnfStyle w:val="000000000000" w:firstRow="0" w:lastRow="0" w:firstColumn="0" w:lastColumn="0" w:oddVBand="0" w:evenVBand="0" w:oddHBand="0" w:evenHBand="0" w:firstRowFirstColumn="0" w:firstRowLastColumn="0" w:lastRowFirstColumn="0" w:lastRowLastColumn="0"/>
+              <w:rPr>
+                <w:rFonts w:ascii="Times New Roman" w:eastAsia="Times New Roman" w:hAnsi="Times New Roman" w:cs="Times New Roman"/>
+                <w:sz w:val="24"/>
+                <w:szCs w:val="24"/>
+              </w:rPr>
+            </w:pPr>
+            <w:r>
+              <w:rPr>
+                <w:rFonts w:ascii="Times New Roman" w:eastAsia="Times New Roman" w:hAnsi="Times New Roman" w:cs="Times New Roman"/>
+                <w:sz w:val="24"/>
+                <w:szCs w:val="24"/>
+              </w:rPr>
+              <w:t>No</w:t>
+            </w:r>
+          </w:p>
+        </w:tc>
+        <w:tc>
+          <w:tcPr>
+            <w:tcW w:w="1496" w:type="dxa"/>
+          </w:tcPr>
+          <w:p>
+            <w:pPr>
+              <w:cnfStyle w:val="000000000000" w:firstRow="0" w:lastRow="0" w:firstColumn="0" w:lastColumn="0" w:oddVBand="0" w:evenVBand="0" w:oddHBand="0" w:evenHBand="0" w:firstRowFirstColumn="0" w:firstRowLastColumn="0" w:lastRowFirstColumn="0" w:lastRowLastColumn="0"/>
+              <w:rPr>
+                <w:rFonts w:ascii="Times New Roman" w:eastAsia="Times New Roman" w:hAnsi="Times New Roman" w:cs="Times New Roman"/>
+                <w:sz w:val="24"/>
+                <w:szCs w:val="24"/>
+              </w:rPr>
+            </w:pPr>
+            <w:r>
+              <w:rPr>
+                <w:rFonts w:ascii="Times New Roman" w:eastAsia="Times New Roman" w:hAnsi="Times New Roman" w:cs="Times New Roman"/>
+                <w:sz w:val="24"/>
+                <w:szCs w:val="24"/>
+              </w:rPr>
+              <w:t>No</w:t>
+            </w:r>
+          </w:p>
+        </w:tc>
+        <w:tc>
+          <w:tcPr>
+            <w:tcW w:w="1263" w:type="dxa"/>
+          </w:tcPr>
+          <w:p>
+            <w:pPr>
+              <w:cnfStyle w:val="000000000000" w:firstRow="0" w:lastRow="0" w:firstColumn="0" w:lastColumn="0" w:oddVBand="0" w:evenVBand="0" w:oddHBand="0" w:evenHBand="0" w:firstRowFirstColumn="0" w:firstRowLastColumn="0" w:lastRowFirstColumn="0" w:lastRowLastColumn="0"/>
+              <w:rPr>
+                <w:rFonts w:ascii="Times New Roman" w:eastAsia="Times New Roman" w:hAnsi="Times New Roman" w:cs="Times New Roman"/>
+                <w:sz w:val="24"/>
+                <w:szCs w:val="24"/>
+              </w:rPr>
+            </w:pPr>
+            <w:r>
+              <w:rPr>
+                <w:rFonts w:ascii="Times New Roman" w:eastAsia="Times New Roman" w:hAnsi="Times New Roman" w:cs="Times New Roman"/>
+                <w:sz w:val="24"/>
+                <w:szCs w:val="24"/>
+              </w:rPr>
+              <w:t>No</w:t>
+            </w:r>
+          </w:p>
+        </w:tc>
+      </w:tr>
+      <w:tr>
+        <w:trPr>
+          <w:cnfStyle w:val="000000100000" w:firstRow="0" w:lastRow="0" w:firstColumn="0" w:lastColumn="0" w:oddVBand="0" w:evenVBand="0" w:oddHBand="1" w:evenHBand="0" w:firstRowFirstColumn="0" w:firstRowLastColumn="0" w:lastRowFirstColumn="0" w:lastRowLastColumn="0"/>
+          <w:trHeight w:val="702"/>
+        </w:trPr>
+        <w:tc>
+          <w:tcPr>
+            <w:cnfStyle w:val="001000000000" w:firstRow="0" w:lastRow="0" w:firstColumn="1" w:lastColumn="0" w:oddVBand="0" w:evenVBand="0" w:oddHBand="0" w:evenHBand="0" w:firstRowFirstColumn="0" w:firstRowLastColumn="0" w:lastRowFirstColumn="0" w:lastRowLastColumn="0"/>
+            <w:tcW w:w="2106" w:type="dxa"/>
+          </w:tcPr>
+          <w:p>
+            <w:pPr>
+              <w:rPr>
+                <w:rFonts w:ascii="Times New Roman" w:eastAsia="Times New Roman" w:hAnsi="Times New Roman" w:cs="Times New Roman"/>
+                <w:sz w:val="24"/>
+                <w:szCs w:val="24"/>
+              </w:rPr>
+            </w:pPr>
+            <w:r>
+              <w:rPr>
+                <w:rFonts w:ascii="Times New Roman" w:eastAsia="Times New Roman" w:hAnsi="Times New Roman" w:cs="Times New Roman"/>
+                <w:sz w:val="24"/>
+                <w:szCs w:val="24"/>
+                <w:lang w:bidi="ar-SY"/>
+              </w:rPr>
+              <w:t>Review on a specific product</w:t>
+            </w:r>
+          </w:p>
+        </w:tc>
+        <w:tc>
+          <w:tcPr>
+            <w:tcW w:w="1328" w:type="dxa"/>
+          </w:tcPr>
+          <w:p>
+            <w:pPr>
+              <w:cnfStyle w:val="000000100000" w:firstRow="0" w:lastRow="0" w:firstColumn="0" w:lastColumn="0" w:oddVBand="0" w:evenVBand="0" w:oddHBand="1" w:evenHBand="0" w:firstRowFirstColumn="0" w:firstRowLastColumn="0" w:lastRowFirstColumn="0" w:lastRowLastColumn="0"/>
+              <w:rPr>
+                <w:rFonts w:ascii="Times New Roman" w:eastAsia="Times New Roman" w:hAnsi="Times New Roman" w:cs="Times New Roman"/>
+                <w:sz w:val="24"/>
+                <w:szCs w:val="24"/>
+              </w:rPr>
+            </w:pPr>
+            <w:r>
+              <w:rPr>
+                <w:rFonts w:ascii="Times New Roman" w:eastAsia="Times New Roman" w:hAnsi="Times New Roman" w:cs="Times New Roman"/>
+                <w:sz w:val="24"/>
+                <w:szCs w:val="24"/>
+              </w:rPr>
+              <w:t>No</w:t>
+            </w:r>
+          </w:p>
+        </w:tc>
+        <w:tc>
+          <w:tcPr>
+            <w:tcW w:w="1470" w:type="dxa"/>
+          </w:tcPr>
+          <w:p>
+            <w:pPr>
+              <w:cnfStyle w:val="000000100000" w:firstRow="0" w:lastRow="0" w:firstColumn="0" w:lastColumn="0" w:oddVBand="0" w:evenVBand="0" w:oddHBand="1" w:evenHBand="0" w:firstRowFirstColumn="0" w:firstRowLastColumn="0" w:lastRowFirstColumn="0" w:lastRowLastColumn="0"/>
+              <w:rPr>
+                <w:rFonts w:ascii="Times New Roman" w:eastAsia="Times New Roman" w:hAnsi="Times New Roman" w:cs="Times New Roman"/>
+                <w:sz w:val="24"/>
+                <w:szCs w:val="24"/>
+              </w:rPr>
+            </w:pPr>
+            <w:r>
+              <w:rPr>
+                <w:rFonts w:ascii="Times New Roman" w:eastAsia="Times New Roman" w:hAnsi="Times New Roman" w:cs="Times New Roman"/>
+                <w:sz w:val="24"/>
+                <w:szCs w:val="24"/>
+              </w:rPr>
+              <w:t>No</w:t>
+            </w:r>
+          </w:p>
+        </w:tc>
+        <w:tc>
+          <w:tcPr>
+            <w:tcW w:w="1179" w:type="dxa"/>
+          </w:tcPr>
+          <w:p>
+            <w:pPr>
+              <w:cnfStyle w:val="000000100000" w:firstRow="0" w:lastRow="0" w:firstColumn="0" w:lastColumn="0" w:oddVBand="0" w:evenVBand="0" w:oddHBand="1" w:evenHBand="0" w:firstRowFirstColumn="0" w:firstRowLastColumn="0" w:lastRowFirstColumn="0" w:lastRowLastColumn="0"/>
+              <w:rPr>
+                <w:rFonts w:ascii="Times New Roman" w:eastAsia="Times New Roman" w:hAnsi="Times New Roman" w:cs="Times New Roman"/>
+                <w:sz w:val="24"/>
+                <w:szCs w:val="24"/>
+              </w:rPr>
+            </w:pPr>
+            <w:r>
+              <w:rPr>
+                <w:rFonts w:ascii="Times New Roman" w:eastAsia="Times New Roman" w:hAnsi="Times New Roman" w:cs="Times New Roman"/>
+                <w:sz w:val="24"/>
+                <w:szCs w:val="24"/>
+              </w:rPr>
+              <w:t>No</w:t>
+            </w:r>
+          </w:p>
+        </w:tc>
+        <w:tc>
+          <w:tcPr>
+            <w:tcW w:w="1198" w:type="dxa"/>
+          </w:tcPr>
+          <w:p>
+            <w:pPr>
+              <w:cnfStyle w:val="000000100000" w:firstRow="0" w:lastRow="0" w:firstColumn="0" w:lastColumn="0" w:oddVBand="0" w:evenVBand="0" w:oddHBand="1" w:evenHBand="0" w:firstRowFirstColumn="0" w:firstRowLastColumn="0" w:lastRowFirstColumn="0" w:lastRowLastColumn="0"/>
+              <w:rPr>
+                <w:rFonts w:ascii="Times New Roman" w:eastAsia="Times New Roman" w:hAnsi="Times New Roman" w:cs="Times New Roman"/>
+                <w:sz w:val="24"/>
+                <w:szCs w:val="24"/>
+              </w:rPr>
+            </w:pPr>
+            <w:r>
+              <w:rPr>
+                <w:rFonts w:ascii="Times New Roman" w:eastAsia="Times New Roman" w:hAnsi="Times New Roman" w:cs="Times New Roman"/>
+                <w:sz w:val="24"/>
+                <w:szCs w:val="24"/>
+              </w:rPr>
+              <w:t>No</w:t>
+            </w:r>
+          </w:p>
+        </w:tc>
+        <w:tc>
+          <w:tcPr>
+            <w:tcW w:w="1496" w:type="dxa"/>
+          </w:tcPr>
+          <w:p>
+            <w:pPr>
+              <w:cnfStyle w:val="000000100000" w:firstRow="0" w:lastRow="0" w:firstColumn="0" w:lastColumn="0" w:oddVBand="0" w:evenVBand="0" w:oddHBand="1" w:evenHBand="0" w:firstRowFirstColumn="0" w:firstRowLastColumn="0" w:lastRowFirstColumn="0" w:lastRowLastColumn="0"/>
+              <w:rPr>
+                <w:rFonts w:ascii="Times New Roman" w:eastAsia="Times New Roman" w:hAnsi="Times New Roman" w:cs="Times New Roman"/>
+                <w:sz w:val="24"/>
+                <w:szCs w:val="24"/>
+              </w:rPr>
+            </w:pPr>
+            <w:r>
+              <w:rPr>
+                <w:rFonts w:ascii="Times New Roman" w:eastAsia="Times New Roman" w:hAnsi="Times New Roman" w:cs="Times New Roman"/>
+                <w:sz w:val="24"/>
+                <w:szCs w:val="24"/>
+              </w:rPr>
+              <w:t>No</w:t>
+            </w:r>
+          </w:p>
+        </w:tc>
+        <w:tc>
+          <w:tcPr>
+            <w:tcW w:w="1263" w:type="dxa"/>
+          </w:tcPr>
+          <w:p>
+            <w:pPr>
+              <w:cnfStyle w:val="000000100000" w:firstRow="0" w:lastRow="0" w:firstColumn="0" w:lastColumn="0" w:oddVBand="0" w:evenVBand="0" w:oddHBand="1" w:evenHBand="0" w:firstRowFirstColumn="0" w:firstRowLastColumn="0" w:lastRowFirstColumn="0" w:lastRowLastColumn="0"/>
+              <w:rPr>
+                <w:rFonts w:ascii="Times New Roman" w:eastAsia="Times New Roman" w:hAnsi="Times New Roman" w:cs="Times New Roman"/>
+                <w:sz w:val="24"/>
+                <w:szCs w:val="24"/>
+              </w:rPr>
+            </w:pPr>
+            <w:r>
+              <w:rPr>
+                <w:rFonts w:ascii="Times New Roman" w:eastAsia="Times New Roman" w:hAnsi="Times New Roman" w:cs="Times New Roman"/>
+                <w:sz w:val="24"/>
+                <w:szCs w:val="24"/>
+              </w:rPr>
+              <w:t>Yes</w:t>
+            </w:r>
+          </w:p>
+        </w:tc>
+      </w:tr>
+      <w:tr>
+        <w:trPr>
+          <w:trHeight w:val="702"/>
+        </w:trPr>
+        <w:tc>
+          <w:tcPr>
+            <w:cnfStyle w:val="001000000000" w:firstRow="0" w:lastRow="0" w:firstColumn="1" w:lastColumn="0" w:oddVBand="0" w:evenVBand="0" w:oddHBand="0" w:evenHBand="0" w:firstRowFirstColumn="0" w:firstRowLastColumn="0" w:lastRowFirstColumn="0" w:lastRowLastColumn="0"/>
+            <w:tcW w:w="2106" w:type="dxa"/>
+          </w:tcPr>
+          <w:p>
+            <w:pPr>
+              <w:rPr>
+                <w:rFonts w:ascii="Times New Roman" w:eastAsia="Times New Roman" w:hAnsi="Times New Roman" w:cs="Times New Roman"/>
+                <w:sz w:val="24"/>
+                <w:szCs w:val="24"/>
+              </w:rPr>
+            </w:pPr>
+            <w:r>
+              <w:rPr>
+                <w:rFonts w:ascii="Times New Roman" w:eastAsia="Times New Roman" w:hAnsi="Times New Roman" w:cs="Times New Roman"/>
+                <w:sz w:val="24"/>
+                <w:szCs w:val="24"/>
+                <w:lang w:bidi="ar-SY"/>
+              </w:rPr>
+              <w:t>Integration with fitness tracker</w:t>
+            </w:r>
+          </w:p>
+        </w:tc>
+        <w:tc>
+          <w:tcPr>
+            <w:tcW w:w="1328" w:type="dxa"/>
+          </w:tcPr>
+          <w:p>
+            <w:pPr>
+              <w:cnfStyle w:val="000000000000" w:firstRow="0" w:lastRow="0" w:firstColumn="0" w:lastColumn="0" w:oddVBand="0" w:evenVBand="0" w:oddHBand="0" w:evenHBand="0" w:firstRowFirstColumn="0" w:firstRowLastColumn="0" w:lastRowFirstColumn="0" w:lastRowLastColumn="0"/>
+              <w:rPr>
+                <w:rFonts w:ascii="Times New Roman" w:eastAsia="Times New Roman" w:hAnsi="Times New Roman" w:cs="Times New Roman"/>
+                <w:sz w:val="24"/>
+                <w:szCs w:val="24"/>
+              </w:rPr>
+            </w:pPr>
+            <w:r>
+              <w:rPr>
+                <w:rFonts w:ascii="Times New Roman" w:eastAsia="Times New Roman" w:hAnsi="Times New Roman" w:cs="Times New Roman"/>
+                <w:sz w:val="24"/>
+                <w:szCs w:val="24"/>
+              </w:rPr>
+              <w:t>No</w:t>
+            </w:r>
+          </w:p>
+        </w:tc>
+        <w:tc>
+          <w:tcPr>
+            <w:tcW w:w="1470" w:type="dxa"/>
+          </w:tcPr>
+          <w:p>
+            <w:pPr>
+              <w:cnfStyle w:val="000000000000" w:firstRow="0" w:lastRow="0" w:firstColumn="0" w:lastColumn="0" w:oddVBand="0" w:evenVBand="0" w:oddHBand="0" w:evenHBand="0" w:firstRowFirstColumn="0" w:firstRowLastColumn="0" w:lastRowFirstColumn="0" w:lastRowLastColumn="0"/>
+              <w:rPr>
+                <w:rFonts w:ascii="Times New Roman" w:eastAsia="Times New Roman" w:hAnsi="Times New Roman" w:cs="Times New Roman"/>
+                <w:sz w:val="24"/>
+                <w:szCs w:val="24"/>
+              </w:rPr>
+            </w:pPr>
+            <w:r>
+              <w:rPr>
+                <w:rFonts w:ascii="Times New Roman" w:eastAsia="Times New Roman" w:hAnsi="Times New Roman" w:cs="Times New Roman"/>
+                <w:sz w:val="24"/>
+                <w:szCs w:val="24"/>
+              </w:rPr>
+              <w:t>No</w:t>
+            </w:r>
+          </w:p>
+        </w:tc>
+        <w:tc>
+          <w:tcPr>
+            <w:tcW w:w="1179" w:type="dxa"/>
+          </w:tcPr>
+          <w:p>
+            <w:pPr>
+              <w:cnfStyle w:val="000000000000" w:firstRow="0" w:lastRow="0" w:firstColumn="0" w:lastColumn="0" w:oddVBand="0" w:evenVBand="0" w:oddHBand="0" w:evenHBand="0" w:firstRowFirstColumn="0" w:firstRowLastColumn="0" w:lastRowFirstColumn="0" w:lastRowLastColumn="0"/>
+              <w:rPr>
+                <w:rFonts w:ascii="Times New Roman" w:eastAsia="Times New Roman" w:hAnsi="Times New Roman" w:cs="Times New Roman"/>
+                <w:sz w:val="24"/>
+                <w:szCs w:val="24"/>
+              </w:rPr>
+            </w:pPr>
+            <w:r>
+              <w:rPr>
+                <w:rFonts w:ascii="Times New Roman" w:eastAsia="Times New Roman" w:hAnsi="Times New Roman" w:cs="Times New Roman"/>
+                <w:sz w:val="24"/>
+                <w:szCs w:val="24"/>
+              </w:rPr>
+              <w:t>No</w:t>
+            </w:r>
+          </w:p>
+        </w:tc>
+        <w:tc>
+          <w:tcPr>
+            <w:tcW w:w="1198" w:type="dxa"/>
+          </w:tcPr>
+          <w:p>
+            <w:pPr>
+              <w:cnfStyle w:val="000000000000" w:firstRow="0" w:lastRow="0" w:firstColumn="0" w:lastColumn="0" w:oddVBand="0" w:evenVBand="0" w:oddHBand="0" w:evenHBand="0" w:firstRowFirstColumn="0" w:firstRowLastColumn="0" w:lastRowFirstColumn="0" w:lastRowLastColumn="0"/>
+              <w:rPr>
+                <w:rFonts w:ascii="Times New Roman" w:eastAsia="Times New Roman" w:hAnsi="Times New Roman" w:cs="Times New Roman"/>
+                <w:sz w:val="24"/>
+                <w:szCs w:val="24"/>
+              </w:rPr>
+            </w:pPr>
+            <w:r>
+              <w:rPr>
+                <w:rFonts w:ascii="Times New Roman" w:eastAsia="Times New Roman" w:hAnsi="Times New Roman" w:cs="Times New Roman"/>
+                <w:sz w:val="24"/>
+                <w:szCs w:val="24"/>
+              </w:rPr>
+              <w:t>No</w:t>
+            </w:r>
+          </w:p>
+        </w:tc>
+        <w:tc>
+          <w:tcPr>
+            <w:tcW w:w="1496" w:type="dxa"/>
+          </w:tcPr>
+          <w:p>
+            <w:pPr>
+              <w:cnfStyle w:val="000000000000" w:firstRow="0" w:lastRow="0" w:firstColumn="0" w:lastColumn="0" w:oddVBand="0" w:evenVBand="0" w:oddHBand="0" w:evenHBand="0" w:firstRowFirstColumn="0" w:firstRowLastColumn="0" w:lastRowFirstColumn="0" w:lastRowLastColumn="0"/>
+              <w:rPr>
+                <w:rFonts w:ascii="Times New Roman" w:eastAsia="Times New Roman" w:hAnsi="Times New Roman" w:cs="Times New Roman"/>
+                <w:sz w:val="24"/>
+                <w:szCs w:val="24"/>
+              </w:rPr>
+            </w:pPr>
+            <w:r>
+              <w:rPr>
+                <w:rFonts w:ascii="Times New Roman" w:eastAsia="Times New Roman" w:hAnsi="Times New Roman" w:cs="Times New Roman"/>
+                <w:sz w:val="24"/>
+                <w:szCs w:val="24"/>
+              </w:rPr>
+              <w:t>No</w:t>
+            </w:r>
+          </w:p>
+        </w:tc>
+        <w:tc>
+          <w:tcPr>
+            <w:tcW w:w="1263" w:type="dxa"/>
+          </w:tcPr>
+          <w:p>
+            <w:pPr>
+              <w:cnfStyle w:val="000000000000" w:firstRow="0" w:lastRow="0" w:firstColumn="0" w:lastColumn="0" w:oddVBand="0" w:evenVBand="0" w:oddHBand="0" w:evenHBand="0" w:firstRowFirstColumn="0" w:firstRowLastColumn="0" w:lastRowFirstColumn="0" w:lastRowLastColumn="0"/>
+              <w:rPr>
+                <w:rFonts w:ascii="Times New Roman" w:eastAsia="Times New Roman" w:hAnsi="Times New Roman" w:cs="Times New Roman"/>
+                <w:sz w:val="24"/>
+                <w:szCs w:val="24"/>
+              </w:rPr>
+            </w:pPr>
+            <w:r>
+              <w:rPr>
+                <w:rFonts w:ascii="Times New Roman" w:eastAsia="Times New Roman" w:hAnsi="Times New Roman" w:cs="Times New Roman"/>
+                <w:sz w:val="24"/>
+                <w:szCs w:val="24"/>
+              </w:rPr>
+              <w:t>No</w:t>
+            </w:r>
+          </w:p>
+        </w:tc>
+      </w:tr>
+      <w:tr>
+        <w:trPr>
+          <w:cnfStyle w:val="000000100000" w:firstRow="0" w:lastRow="0" w:firstColumn="0" w:lastColumn="0" w:oddVBand="0" w:evenVBand="0" w:oddHBand="1" w:evenHBand="0" w:firstRowFirstColumn="0" w:firstRowLastColumn="0" w:lastRowFirstColumn="0" w:lastRowLastColumn="0"/>
+          <w:trHeight w:val="415"/>
+        </w:trPr>
+        <w:tc>
+          <w:tcPr>
+            <w:cnfStyle w:val="001000000000" w:firstRow="0" w:lastRow="0" w:firstColumn="1" w:lastColumn="0" w:oddVBand="0" w:evenVBand="0" w:oddHBand="0" w:evenHBand="0" w:firstRowFirstColumn="0" w:firstRowLastColumn="0" w:lastRowFirstColumn="0" w:lastRowLastColumn="0"/>
+            <w:tcW w:w="2106" w:type="dxa"/>
+          </w:tcPr>
+          <w:p>
+            <w:pPr>
+              <w:rPr>
+                <w:rFonts w:ascii="Times New Roman" w:eastAsia="Times New Roman" w:hAnsi="Times New Roman" w:cs="Times New Roman"/>
+                <w:sz w:val="24"/>
+                <w:szCs w:val="24"/>
+              </w:rPr>
+            </w:pPr>
+            <w:r>
+              <w:rPr>
+                <w:rFonts w:ascii="Times New Roman" w:eastAsia="Times New Roman" w:hAnsi="Times New Roman" w:cs="Times New Roman"/>
+                <w:sz w:val="24"/>
+                <w:szCs w:val="24"/>
+                <w:lang w:bidi="ar-SY"/>
+              </w:rPr>
+              <w:lastRenderedPageBreak/>
+              <w:t xml:space="preserve">Compatibility with various mobile platforms </w:t>
+            </w:r>
+          </w:p>
+        </w:tc>
+        <w:tc>
+          <w:tcPr>
+            <w:tcW w:w="1328" w:type="dxa"/>
+          </w:tcPr>
+          <w:p>
+            <w:pPr>
+              <w:cnfStyle w:val="000000100000" w:firstRow="0" w:lastRow="0" w:firstColumn="0" w:lastColumn="0" w:oddVBand="0" w:evenVBand="0" w:oddHBand="1" w:evenHBand="0" w:firstRowFirstColumn="0" w:firstRowLastColumn="0" w:lastRowFirstColumn="0" w:lastRowLastColumn="0"/>
+              <w:rPr>
+                <w:rFonts w:ascii="Times New Roman" w:eastAsia="Times New Roman" w:hAnsi="Times New Roman" w:cs="Times New Roman"/>
+                <w:sz w:val="24"/>
+                <w:szCs w:val="24"/>
+              </w:rPr>
+            </w:pPr>
+            <w:r>
+              <w:rPr>
+                <w:rFonts w:ascii="Times New Roman" w:eastAsia="Times New Roman" w:hAnsi="Times New Roman" w:cs="Times New Roman"/>
+                <w:sz w:val="24"/>
+                <w:szCs w:val="24"/>
+              </w:rPr>
+              <w:t>Yes</w:t>
+            </w:r>
+          </w:p>
+        </w:tc>
+        <w:tc>
+          <w:tcPr>
+            <w:tcW w:w="1470" w:type="dxa"/>
+          </w:tcPr>
+          <w:p>
+            <w:pPr>
+              <w:cnfStyle w:val="000000100000" w:firstRow="0" w:lastRow="0" w:firstColumn="0" w:lastColumn="0" w:oddVBand="0" w:evenVBand="0" w:oddHBand="1" w:evenHBand="0" w:firstRowFirstColumn="0" w:firstRowLastColumn="0" w:lastRowFirstColumn="0" w:lastRowLastColumn="0"/>
+              <w:rPr>
+                <w:rFonts w:ascii="Times New Roman" w:eastAsia="Times New Roman" w:hAnsi="Times New Roman" w:cs="Times New Roman"/>
+                <w:sz w:val="24"/>
+                <w:szCs w:val="24"/>
+              </w:rPr>
+            </w:pPr>
+            <w:r>
+              <w:rPr>
+                <w:rFonts w:ascii="Times New Roman" w:eastAsia="Times New Roman" w:hAnsi="Times New Roman" w:cs="Times New Roman"/>
+                <w:sz w:val="24"/>
+                <w:szCs w:val="24"/>
+              </w:rPr>
+              <w:t>Yes</w:t>
+            </w:r>
+          </w:p>
+        </w:tc>
+        <w:tc>
+          <w:tcPr>
+            <w:tcW w:w="1179" w:type="dxa"/>
+          </w:tcPr>
+          <w:p>
+            <w:pPr>
+              <w:cnfStyle w:val="000000100000" w:firstRow="0" w:lastRow="0" w:firstColumn="0" w:lastColumn="0" w:oddVBand="0" w:evenVBand="0" w:oddHBand="1" w:evenHBand="0" w:firstRowFirstColumn="0" w:firstRowLastColumn="0" w:lastRowFirstColumn="0" w:lastRowLastColumn="0"/>
+              <w:rPr>
+                <w:rFonts w:ascii="Times New Roman" w:eastAsia="Times New Roman" w:hAnsi="Times New Roman" w:cs="Times New Roman"/>
+                <w:sz w:val="24"/>
+                <w:szCs w:val="24"/>
+              </w:rPr>
+            </w:pPr>
+            <w:r>
+              <w:rPr>
+                <w:rFonts w:ascii="Times New Roman" w:eastAsia="Times New Roman" w:hAnsi="Times New Roman" w:cs="Times New Roman"/>
+                <w:sz w:val="24"/>
+                <w:szCs w:val="24"/>
+              </w:rPr>
+              <w:t>Yes</w:t>
+            </w:r>
+          </w:p>
+        </w:tc>
+        <w:tc>
+          <w:tcPr>
+            <w:tcW w:w="1198" w:type="dxa"/>
+          </w:tcPr>
+          <w:p>
+            <w:pPr>
+              <w:cnfStyle w:val="000000100000" w:firstRow="0" w:lastRow="0" w:firstColumn="0" w:lastColumn="0" w:oddVBand="0" w:evenVBand="0" w:oddHBand="1" w:evenHBand="0" w:firstRowFirstColumn="0" w:firstRowLastColumn="0" w:lastRowFirstColumn="0" w:lastRowLastColumn="0"/>
+              <w:rPr>
+                <w:rFonts w:ascii="Times New Roman" w:eastAsia="Times New Roman" w:hAnsi="Times New Roman" w:cs="Times New Roman"/>
+                <w:sz w:val="24"/>
+                <w:szCs w:val="24"/>
+              </w:rPr>
+            </w:pPr>
+            <w:r>
+              <w:rPr>
+                <w:rFonts w:ascii="Times New Roman" w:eastAsia="Times New Roman" w:hAnsi="Times New Roman" w:cs="Times New Roman"/>
+                <w:sz w:val="24"/>
+                <w:szCs w:val="24"/>
+              </w:rPr>
+              <w:t>Yes</w:t>
+            </w:r>
+          </w:p>
+        </w:tc>
+        <w:tc>
+          <w:tcPr>
+            <w:tcW w:w="1496" w:type="dxa"/>
+          </w:tcPr>
+          <w:p>
+            <w:pPr>
+              <w:cnfStyle w:val="000000100000" w:firstRow="0" w:lastRow="0" w:firstColumn="0" w:lastColumn="0" w:oddVBand="0" w:evenVBand="0" w:oddHBand="1" w:evenHBand="0" w:firstRowFirstColumn="0" w:firstRowLastColumn="0" w:lastRowFirstColumn="0" w:lastRowLastColumn="0"/>
+              <w:rPr>
+                <w:rFonts w:ascii="Times New Roman" w:eastAsia="Times New Roman" w:hAnsi="Times New Roman" w:cs="Times New Roman"/>
+                <w:sz w:val="24"/>
+                <w:szCs w:val="24"/>
+              </w:rPr>
+            </w:pPr>
+            <w:r>
+              <w:rPr>
+                <w:rFonts w:ascii="Times New Roman" w:eastAsia="Times New Roman" w:hAnsi="Times New Roman" w:cs="Times New Roman"/>
+                <w:sz w:val="24"/>
+                <w:szCs w:val="24"/>
+              </w:rPr>
+              <w:t>Yes</w:t>
+            </w:r>
+          </w:p>
+        </w:tc>
+        <w:tc>
+          <w:tcPr>
+            <w:tcW w:w="1263" w:type="dxa"/>
+          </w:tcPr>
+          <w:p>
+            <w:pPr>
+              <w:cnfStyle w:val="000000100000" w:firstRow="0" w:lastRow="0" w:firstColumn="0" w:lastColumn="0" w:oddVBand="0" w:evenVBand="0" w:oddHBand="1" w:evenHBand="0" w:firstRowFirstColumn="0" w:firstRowLastColumn="0" w:lastRowFirstColumn="0" w:lastRowLastColumn="0"/>
+              <w:rPr>
+                <w:rFonts w:ascii="Times New Roman" w:eastAsia="Times New Roman" w:hAnsi="Times New Roman" w:cs="Times New Roman"/>
+                <w:sz w:val="24"/>
+                <w:szCs w:val="24"/>
+              </w:rPr>
+            </w:pPr>
+            <w:r>
+              <w:rPr>
+                <w:rFonts w:ascii="Times New Roman" w:eastAsia="Times New Roman" w:hAnsi="Times New Roman" w:cs="Times New Roman"/>
+                <w:sz w:val="24"/>
+                <w:szCs w:val="24"/>
+              </w:rPr>
+              <w:t>Yes</w:t>
             </w:r>
           </w:p>
         </w:tc>
       </w:tr>
     </w:tbl>
+    <w:p/>
+    <w:p/>
+    <w:p/>
+    <w:p/>
+    <w:p>
+      <w:r>
+        <w:tab/>
+      </w:r>
+    </w:p>
     <w:p/>
     <w:sectPr>
       <w:pgSz w:w="12240" w:h="15840"/>
@@ -2001,7 +3155,7 @@
 </file>
 
 <file path=word/styles.xml><?xml version="1.0" encoding="utf-8"?>
-<w:styles xmlns:mc="http://schemas.openxmlformats.org/markup-compatibility/2006" xmlns:r="http://schemas.openxmlformats.org/officeDocument/2006/relationships" xmlns:w="http://schemas.openxmlformats.org/wordprocessingml/2006/main" xmlns:w14="http://schemas.microsoft.com/office/word/2010/wordml" xmlns:w15="http://schemas.microsoft.com/office/word/2012/wordml" xmlns:w16cex="http://schemas.microsoft.com/office/word/2018/wordml/cex" xmlns:w16cid="http://schemas.microsoft.com/office/word/2016/wordml/cid" xmlns:w16="http://schemas.microsoft.com/office/word/2018/wordml" xmlns:w16sdtdh="http://schemas.microsoft.com/office/word/2020/wordml/sdtdatahash" xmlns:w16se="http://schemas.microsoft.com/office/word/2015/wordml/symex" mc:Ignorable="w14 w15 w16se w16cid w16 w16cex w16sdtdh">
+<w:styles xmlns:mc="http://schemas.openxmlformats.org/markup-compatibility/2006" xmlns:r="http://schemas.openxmlformats.org/officeDocument/2006/relationships" xmlns:w="http://schemas.openxmlformats.org/wordprocessingml/2006/main" xmlns:w14="http://schemas.microsoft.com/office/word/2010/wordml" xmlns:w15="http://schemas.microsoft.com/office/word/2012/wordml" xmlns:w16se="http://schemas.microsoft.com/office/word/2015/wordml/symex" mc:Ignorable="w14 w15 w16se">
   <w:docDefaults>
     <w:rPrDefault>
       <w:rPr>
@@ -2017,7 +3171,7 @@
       </w:pPr>
     </w:pPrDefault>
   </w:docDefaults>
-  <w:latentStyles w:defLockedState="0" w:defUIPriority="99" w:defSemiHidden="0" w:defUnhideWhenUsed="0" w:defQFormat="0" w:count="376">
+  <w:latentStyles w:defLockedState="0" w:defUIPriority="99" w:defSemiHidden="0" w:defUnhideWhenUsed="0" w:defQFormat="0" w:count="371">
     <w:lsdException w:name="Normal" w:uiPriority="0" w:qFormat="1"/>
     <w:lsdException w:name="heading 1" w:uiPriority="9" w:qFormat="1"/>
     <w:lsdException w:name="heading 2" w:semiHidden="1" w:uiPriority="9" w:unhideWhenUsed="1" w:qFormat="1"/>
@@ -2389,15 +3543,11 @@
     <w:lsdException w:name="List Table 5 Dark Accent 6" w:uiPriority="50"/>
     <w:lsdException w:name="List Table 6 Colorful Accent 6" w:uiPriority="51"/>
     <w:lsdException w:name="List Table 7 Colorful Accent 6" w:uiPriority="52"/>
-    <w:lsdException w:name="Mention" w:semiHidden="1" w:unhideWhenUsed="1"/>
-    <w:lsdException w:name="Smart Hyperlink" w:semiHidden="1" w:unhideWhenUsed="1"/>
-    <w:lsdException w:name="Hashtag" w:semiHidden="1" w:unhideWhenUsed="1"/>
-    <w:lsdException w:name="Unresolved Mention" w:semiHidden="1" w:unhideWhenUsed="1"/>
-    <w:lsdException w:name="Smart Link" w:semiHidden="1" w:unhideWhenUsed="1"/>
   </w:latentStyles>
   <w:style w:type="paragraph" w:default="1" w:styleId="Normal">
     <w:name w:val="Normal"/>
     <w:qFormat/>
+    <w:rsid w:val="0046231D"/>
   </w:style>
   <w:style w:type="character" w:default="1" w:styleId="DefaultParagraphFont">
     <w:name w:val="Default Paragraph Font"/>

</xml_diff>